<commit_message>
MODIFICACION DEL DOCUMENTOS E IMAGENES
</commit_message>
<xml_diff>
--- a/Quispe_Flores_Cinthia.docx
+++ b/Quispe_Flores_Cinthia.docx
@@ -287,6 +287,7 @@
               <w:szCs w:val="28"/>
             </w:rPr>
           </w:pPr>
+          <w:proofErr w:type="spellStart"/>
           <w:r>
             <w:rPr>
               <w:rFonts w:ascii="Arial" w:hAnsi="Arial" w:cs="Arial"/>
@@ -294,7 +295,17 @@
               <w:sz w:val="28"/>
               <w:szCs w:val="28"/>
             </w:rPr>
-            <w:t xml:space="preserve">Egr.: </w:t>
+            <w:t>Egr</w:t>
+          </w:r>
+          <w:proofErr w:type="spellEnd"/>
+          <w:r>
+            <w:rPr>
+              <w:rFonts w:ascii="Arial" w:hAnsi="Arial" w:cs="Arial"/>
+              <w:b/>
+              <w:sz w:val="28"/>
+              <w:szCs w:val="28"/>
+            </w:rPr>
+            <w:t xml:space="preserve">.: </w:t>
           </w:r>
           <w:r>
             <w:rPr>
@@ -573,14 +584,30 @@
           <w:rFonts w:ascii="Arial" w:hAnsi="Arial" w:cs="Arial"/>
           <w:sz w:val="22"/>
         </w:rPr>
-        <w:t>Quiero expresar mi más sincero agradecimiento a mis profesores y mentores, cuya guía y sabiduría han sido fundamentales para la culminación de este trabajo. En especial, deseo agradecer al TUTO MBA, Lic. Escalera Cruz David, por su inigualable dedicación y por compartir su vasto conocimiento, lo que ha sido una fuente invaluable de aprendizaje e inspiración. Asimismo, agradezco a mi compañero G</w:t>
-      </w:r>
-      <w:r>
-        <w:rPr>
-          <w:rFonts w:ascii="Arial" w:hAnsi="Arial" w:cs="Arial"/>
-          <w:sz w:val="22"/>
-        </w:rPr>
-        <w:t xml:space="preserve">ames </w:t>
+        <w:t xml:space="preserve">Quiero expresar mi más sincero agradecimiento a mis profesores y mentores, cuya guía y sabiduría han sido fundamentales para la culminación de este trabajo. En especial, deseo agradecer al TUTO MBA, Lic. Escalera Cruz David, por su inigualable dedicación y por compartir su vasto conocimiento, lo que ha sido una fuente invaluable de aprendizaje e inspiración. Asimismo, agradezco a mi compañero </w:t>
+      </w:r>
+      <w:proofErr w:type="spellStart"/>
+      <w:r>
+        <w:rPr>
+          <w:rFonts w:ascii="Arial" w:hAnsi="Arial" w:cs="Arial"/>
+          <w:sz w:val="22"/>
+        </w:rPr>
+        <w:t>G</w:t>
+      </w:r>
+      <w:r>
+        <w:rPr>
+          <w:rFonts w:ascii="Arial" w:hAnsi="Arial" w:cs="Arial"/>
+          <w:sz w:val="22"/>
+        </w:rPr>
+        <w:t>ames</w:t>
+      </w:r>
+      <w:proofErr w:type="spellEnd"/>
+      <w:r>
+        <w:rPr>
+          <w:rFonts w:ascii="Arial" w:hAnsi="Arial" w:cs="Arial"/>
+          <w:sz w:val="22"/>
+        </w:rPr>
+        <w:t xml:space="preserve"> </w:t>
       </w:r>
       <w:r>
         <w:rPr>
@@ -615,7 +642,15 @@
           <w:rFonts w:ascii="Arial" w:hAnsi="Arial" w:cs="Arial"/>
           <w:sz w:val="22"/>
         </w:rPr>
-        <w:t xml:space="preserve"> por su apoyo constante y colaboración en este proyecto. Sin su contribución, este logro no hubiera sido posible.</w:t>
+        <w:t xml:space="preserve"> por su apoyo constante y colaboración en este proyecto. Sin su contribución, este logro no hubiera sido </w:t>
+      </w:r>
+      <w:proofErr w:type="gramStart"/>
+      <w:r>
+        <w:rPr>
+          <w:rFonts w:ascii="Arial" w:hAnsi="Arial" w:cs="Arial"/>
+          <w:sz w:val="22"/>
+        </w:rPr>
+        <w:t>posible.</w:t>
       </w:r>
       <w:r>
         <w:rPr>
@@ -624,6 +659,7 @@
         </w:rPr>
         <w:t>.</w:t>
       </w:r>
+      <w:proofErr w:type="gramEnd"/>
       <w:r>
         <w:rPr>
           <w:rFonts w:ascii="Arial" w:hAnsi="Arial" w:cs="Arial"/>
@@ -8426,7 +8462,23 @@
           <w:rFonts w:ascii="Arial" w:hAnsi="Arial" w:cs="Arial"/>
           <w:sz w:val="22"/>
         </w:rPr>
-        <w:t>Implementar un algoritmo de clasificación de objetos basado en técnicas de machine learning, que permita identificar y categorizar los objetos según su tipo (plástico, papel, orgánico).</w:t>
+        <w:t xml:space="preserve">Implementar un algoritmo de clasificación de objetos basado en técnicas de machine </w:t>
+      </w:r>
+      <w:proofErr w:type="spellStart"/>
+      <w:r>
+        <w:rPr>
+          <w:rFonts w:ascii="Arial" w:hAnsi="Arial" w:cs="Arial"/>
+          <w:sz w:val="22"/>
+        </w:rPr>
+        <w:t>learning</w:t>
+      </w:r>
+      <w:proofErr w:type="spellEnd"/>
+      <w:r>
+        <w:rPr>
+          <w:rFonts w:ascii="Arial" w:hAnsi="Arial" w:cs="Arial"/>
+          <w:sz w:val="22"/>
+        </w:rPr>
+        <w:t>, que permita identificar y categorizar los objetos según su tipo (plástico, papel, orgánico).</w:t>
       </w:r>
     </w:p>
     <w:p>
@@ -8616,7 +8668,27 @@
           <w:bCs/>
           <w:sz w:val="22"/>
         </w:rPr>
-        <w:t>Implementar un algoritmo de clasificación de objetos basado en técnicas de machine learning, que permita identificar y categorizar los objetos según su tipo (plástico, papel, orgánico).</w:t>
+        <w:t xml:space="preserve">Implementar un algoritmo de clasificación de objetos basado en técnicas de machine </w:t>
+      </w:r>
+      <w:proofErr w:type="spellStart"/>
+      <w:r>
+        <w:rPr>
+          <w:rFonts w:ascii="Arial" w:hAnsi="Arial" w:cs="Arial"/>
+          <w:b/>
+          <w:bCs/>
+          <w:sz w:val="22"/>
+        </w:rPr>
+        <w:t>learning</w:t>
+      </w:r>
+      <w:proofErr w:type="spellEnd"/>
+      <w:r>
+        <w:rPr>
+          <w:rFonts w:ascii="Arial" w:hAnsi="Arial" w:cs="Arial"/>
+          <w:b/>
+          <w:bCs/>
+          <w:sz w:val="22"/>
+        </w:rPr>
+        <w:t>, que permita identificar y categorizar los objetos según su tipo (plástico, papel, orgánico).</w:t>
       </w:r>
     </w:p>
     <w:p>
@@ -8845,15 +8917,15 @@
           <w:rFonts w:ascii="Arial" w:hAnsi="Arial" w:cs="Arial"/>
         </w:rPr>
       </w:pPr>
-      <w:bookmarkStart w:id="18" w:name="_Toc1383168"/>
-      <w:bookmarkStart w:id="19" w:name="_Toc180161285"/>
+      <w:bookmarkStart w:id="18" w:name="_Toc180161285"/>
+      <w:bookmarkStart w:id="19" w:name="_Toc1383168"/>
       <w:r>
         <w:rPr>
           <w:rFonts w:ascii="Arial" w:hAnsi="Arial" w:cs="Arial"/>
         </w:rPr>
         <w:t>Límites</w:t>
       </w:r>
-      <w:bookmarkEnd w:id="19"/>
+      <w:bookmarkEnd w:id="18"/>
     </w:p>
     <w:p>
       <w:pPr>
@@ -8982,7 +9054,7 @@
         </w:rPr>
       </w:pPr>
       <w:bookmarkStart w:id="21" w:name="_Toc180161287"/>
-      <w:bookmarkEnd w:id="18"/>
+      <w:bookmarkEnd w:id="19"/>
       <w:r>
         <w:rPr>
           <w:rFonts w:ascii="Arial" w:hAnsi="Arial" w:cs="Arial"/>
@@ -9004,7 +9076,87 @@
           <w:rFonts w:ascii="Arial" w:hAnsi="Arial" w:cs="Arial"/>
           <w:sz w:val="22"/>
         </w:rPr>
-        <w:t>Para abordar el desarrollo del sistema clasificador de residuos, se adoptará la metodología ágil Scrum (Simplify, Collaborate, Results, Utilize, Momentum), que es una estructura de trabajo que permite la colaboración efectiva y la entrega incremental de productos en un entorno dinámico y multifuncional. Scrum es ideal para proyectos que requieren flexibilidad y capacidad de respuesta rápida a cambios y la retroalimentación continua, como es el caso de la creación de un sistema que combina tecnología, inteligencia artificial y hardware.</w:t>
+        <w:t>Para abordar el desarrollo del sistema clasificador de residuos, se adoptará la metodología ágil Scrum (</w:t>
+      </w:r>
+      <w:proofErr w:type="spellStart"/>
+      <w:r>
+        <w:rPr>
+          <w:rFonts w:ascii="Arial" w:hAnsi="Arial" w:cs="Arial"/>
+          <w:sz w:val="22"/>
+        </w:rPr>
+        <w:t>Simplify</w:t>
+      </w:r>
+      <w:proofErr w:type="spellEnd"/>
+      <w:r>
+        <w:rPr>
+          <w:rFonts w:ascii="Arial" w:hAnsi="Arial" w:cs="Arial"/>
+          <w:sz w:val="22"/>
+        </w:rPr>
+        <w:t xml:space="preserve">, </w:t>
+      </w:r>
+      <w:proofErr w:type="spellStart"/>
+      <w:r>
+        <w:rPr>
+          <w:rFonts w:ascii="Arial" w:hAnsi="Arial" w:cs="Arial"/>
+          <w:sz w:val="22"/>
+        </w:rPr>
+        <w:t>Collaborate</w:t>
+      </w:r>
+      <w:proofErr w:type="spellEnd"/>
+      <w:r>
+        <w:rPr>
+          <w:rFonts w:ascii="Arial" w:hAnsi="Arial" w:cs="Arial"/>
+          <w:sz w:val="22"/>
+        </w:rPr>
+        <w:t xml:space="preserve">, </w:t>
+      </w:r>
+      <w:proofErr w:type="spellStart"/>
+      <w:r>
+        <w:rPr>
+          <w:rFonts w:ascii="Arial" w:hAnsi="Arial" w:cs="Arial"/>
+          <w:sz w:val="22"/>
+        </w:rPr>
+        <w:t>Results</w:t>
+      </w:r>
+      <w:proofErr w:type="spellEnd"/>
+      <w:r>
+        <w:rPr>
+          <w:rFonts w:ascii="Arial" w:hAnsi="Arial" w:cs="Arial"/>
+          <w:sz w:val="22"/>
+        </w:rPr>
+        <w:t xml:space="preserve">, </w:t>
+      </w:r>
+      <w:proofErr w:type="spellStart"/>
+      <w:r>
+        <w:rPr>
+          <w:rFonts w:ascii="Arial" w:hAnsi="Arial" w:cs="Arial"/>
+          <w:sz w:val="22"/>
+        </w:rPr>
+        <w:t>Utilize</w:t>
+      </w:r>
+      <w:proofErr w:type="spellEnd"/>
+      <w:r>
+        <w:rPr>
+          <w:rFonts w:ascii="Arial" w:hAnsi="Arial" w:cs="Arial"/>
+          <w:sz w:val="22"/>
+        </w:rPr>
+        <w:t xml:space="preserve">, </w:t>
+      </w:r>
+      <w:proofErr w:type="spellStart"/>
+      <w:r>
+        <w:rPr>
+          <w:rFonts w:ascii="Arial" w:hAnsi="Arial" w:cs="Arial"/>
+          <w:sz w:val="22"/>
+        </w:rPr>
+        <w:t>Momentum</w:t>
+      </w:r>
+      <w:proofErr w:type="spellEnd"/>
+      <w:r>
+        <w:rPr>
+          <w:rFonts w:ascii="Arial" w:hAnsi="Arial" w:cs="Arial"/>
+          <w:sz w:val="22"/>
+        </w:rPr>
+        <w:t>), que es una estructura de trabajo que permite la colaboración efectiva y la entrega incremental de productos en un entorno dinámico y multifuncional. Scrum es ideal para proyectos que requieren flexibilidad y capacidad de respuesta rápida a cambios y la retroalimentación continua, como es el caso de la creación de un sistema que combina tecnología, inteligencia artificial y hardware.</w:t>
       </w:r>
     </w:p>
     <w:p>
@@ -9306,9 +9458,14 @@
         <w:t>S</w:t>
       </w:r>
       <w:r>
-        <w:t>istema de Informacion</w:t>
+        <w:t xml:space="preserve">istema de </w:t>
+      </w:r>
+      <w:proofErr w:type="spellStart"/>
+      <w:r>
+        <w:t>Informacion</w:t>
       </w:r>
       <w:bookmarkEnd w:id="25"/>
+      <w:proofErr w:type="spellEnd"/>
     </w:p>
     <w:p>
       <w:pPr>
@@ -9403,8 +9560,13 @@
         <w:t xml:space="preserve">2.2 </w:t>
       </w:r>
       <w:bookmarkEnd w:id="26"/>
-      <w:r>
-        <w:t>Ingenieria de software</w:t>
+      <w:proofErr w:type="spellStart"/>
+      <w:r>
+        <w:t>Ingenieria</w:t>
+      </w:r>
+      <w:proofErr w:type="spellEnd"/>
+      <w:r>
+        <w:t xml:space="preserve"> de software</w:t>
       </w:r>
       <w:bookmarkEnd w:id="27"/>
     </w:p>
@@ -9749,10 +9911,12 @@
         <w:t xml:space="preserve">2.2.1 </w:t>
       </w:r>
       <w:bookmarkEnd w:id="30"/>
+      <w:proofErr w:type="spellStart"/>
       <w:r>
         <w:t>Metodologias</w:t>
       </w:r>
       <w:bookmarkEnd w:id="31"/>
+      <w:proofErr w:type="spellEnd"/>
     </w:p>
     <w:p>
       <w:pPr>
@@ -9775,7 +9939,23 @@
           <w:sz w:val="22"/>
         </w:rPr>
         <w:tab/>
-        <w:t xml:space="preserve">Scrum es una metodología ágil de gestión y desarrollo de proyectos que organiza el trabajo en ciclos cortos y repetitivos llamados sprints, típicamente de dos a cuatro semanas de duración. Se enfoca en la colaboración constante entre los miembros del equipo, la entrega continua de incrementos funcionales del producto, y la capacidad de </w:t>
+        <w:t xml:space="preserve">Scrum es una metodología ágil de gestión y desarrollo de proyectos que organiza el trabajo en ciclos cortos y repetitivos llamados </w:t>
+      </w:r>
+      <w:proofErr w:type="spellStart"/>
+      <w:r>
+        <w:rPr>
+          <w:rFonts w:ascii="Arial" w:hAnsi="Arial" w:cs="Arial"/>
+          <w:sz w:val="22"/>
+        </w:rPr>
+        <w:t>sprints</w:t>
+      </w:r>
+      <w:proofErr w:type="spellEnd"/>
+      <w:r>
+        <w:rPr>
+          <w:rFonts w:ascii="Arial" w:hAnsi="Arial" w:cs="Arial"/>
+          <w:sz w:val="22"/>
+        </w:rPr>
+        <w:t xml:space="preserve">, típicamente de dos a cuatro semanas de duración. Se enfoca en la colaboración constante entre los miembros del equipo, la entrega continua de incrementos funcionales del producto, y la capacidad de </w:t>
       </w:r>
       <w:r>
         <w:rPr>
@@ -9783,7 +9963,39 @@
           <w:sz w:val="22"/>
         </w:rPr>
         <w:lastRenderedPageBreak/>
-        <w:t xml:space="preserve">adaptarse rápidamente a los cambios en los requisitos y prioridades. Los roles clave en Scrum incluyen el Product Owner, el Scrum Master y el equipo de desarrollo, mientras que los eventos fundamentales comprenden la planificación del sprint, las reuniones diarias, las revisiones del sprint y las retrospectivas para la mejora continua </w:t>
+        <w:t xml:space="preserve">adaptarse rápidamente a los cambios en los requisitos y prioridades. Los roles clave en Scrum incluyen el </w:t>
+      </w:r>
+      <w:proofErr w:type="spellStart"/>
+      <w:r>
+        <w:rPr>
+          <w:rFonts w:ascii="Arial" w:hAnsi="Arial" w:cs="Arial"/>
+          <w:sz w:val="22"/>
+        </w:rPr>
+        <w:t>Product</w:t>
+      </w:r>
+      <w:proofErr w:type="spellEnd"/>
+      <w:r>
+        <w:rPr>
+          <w:rFonts w:ascii="Arial" w:hAnsi="Arial" w:cs="Arial"/>
+          <w:sz w:val="22"/>
+        </w:rPr>
+        <w:t xml:space="preserve"> </w:t>
+      </w:r>
+      <w:proofErr w:type="spellStart"/>
+      <w:r>
+        <w:rPr>
+          <w:rFonts w:ascii="Arial" w:hAnsi="Arial" w:cs="Arial"/>
+          <w:sz w:val="22"/>
+        </w:rPr>
+        <w:t>Owner</w:t>
+      </w:r>
+      <w:proofErr w:type="spellEnd"/>
+      <w:r>
+        <w:rPr>
+          <w:rFonts w:ascii="Arial" w:hAnsi="Arial" w:cs="Arial"/>
+          <w:sz w:val="22"/>
+        </w:rPr>
+        <w:t xml:space="preserve">, el Scrum Master y el equipo de desarrollo, mientras que los eventos fundamentales comprenden la planificación del sprint, las reuniones diarias, las revisiones del sprint y las retrospectivas para la mejora continua </w:t>
       </w:r>
       <w:sdt>
         <w:sdtPr>
@@ -9868,7 +10080,23 @@
           <w:rFonts w:ascii="Arial" w:hAnsi="Arial" w:cs="Arial"/>
           <w:sz w:val="22"/>
         </w:rPr>
-        <w:t>El Proceso Unificado de Rational (RUP)</w:t>
+        <w:t xml:space="preserve">El Proceso Unificado de </w:t>
+      </w:r>
+      <w:proofErr w:type="spellStart"/>
+      <w:r>
+        <w:rPr>
+          <w:rFonts w:ascii="Arial" w:hAnsi="Arial" w:cs="Arial"/>
+          <w:sz w:val="22"/>
+        </w:rPr>
+        <w:t>Rational</w:t>
+      </w:r>
+      <w:proofErr w:type="spellEnd"/>
+      <w:r>
+        <w:rPr>
+          <w:rFonts w:ascii="Arial" w:hAnsi="Arial" w:cs="Arial"/>
+          <w:sz w:val="22"/>
+        </w:rPr>
+        <w:t xml:space="preserve"> (RUP)</w:t>
       </w:r>
       <w:r>
         <w:t xml:space="preserve"> </w:t>
@@ -10172,7 +10400,23 @@
           <w:rFonts w:ascii="Arial" w:hAnsi="Arial" w:cs="Arial"/>
           <w:sz w:val="22"/>
         </w:rPr>
-        <w:t xml:space="preserve">s una representación visual que muestra la estructura estática de un sistema o parte de un sistema. Se centra en los elementos principales del sistema y sus interacciones en términos de relaciones y dependencias. Estos diagramas ayudan a los diseñadores y desarrolladores a entender la organización y la arquitectura del sistema, así como a comunicar estas estructuras de manera efectiva a otros stakeholders del proyecto. </w:t>
+        <w:t xml:space="preserve">s una representación visual que muestra la estructura estática de un sistema o parte de un sistema. Se centra en los elementos principales del sistema y sus interacciones en términos de relaciones y dependencias. Estos diagramas ayudan a los diseñadores y desarrolladores a entender la organización y la arquitectura del sistema, así como a comunicar estas estructuras de manera efectiva a otros </w:t>
+      </w:r>
+      <w:proofErr w:type="spellStart"/>
+      <w:r>
+        <w:rPr>
+          <w:rFonts w:ascii="Arial" w:hAnsi="Arial" w:cs="Arial"/>
+          <w:sz w:val="22"/>
+        </w:rPr>
+        <w:t>stakeholders</w:t>
+      </w:r>
+      <w:proofErr w:type="spellEnd"/>
+      <w:r>
+        <w:rPr>
+          <w:rFonts w:ascii="Arial" w:hAnsi="Arial" w:cs="Arial"/>
+          <w:sz w:val="22"/>
+        </w:rPr>
+        <w:t xml:space="preserve"> del proyecto. </w:t>
       </w:r>
       <w:sdt>
         <w:sdtPr>
@@ -10237,10 +10481,20 @@
       <w:r>
         <w:tab/>
       </w:r>
-      <w:r>
-        <w:t>Backend y Frontend</w:t>
+      <w:proofErr w:type="spellStart"/>
+      <w:r>
+        <w:t>Backend</w:t>
+      </w:r>
+      <w:proofErr w:type="spellEnd"/>
+      <w:r>
+        <w:t xml:space="preserve"> y </w:t>
+      </w:r>
+      <w:proofErr w:type="spellStart"/>
+      <w:r>
+        <w:t>Frontend</w:t>
       </w:r>
       <w:bookmarkEnd w:id="37"/>
+      <w:proofErr w:type="spellEnd"/>
     </w:p>
     <w:p>
       <w:pPr>
@@ -10257,12 +10511,21 @@
         </w:rPr>
         <w:t xml:space="preserve">: </w:t>
       </w:r>
-      <w:r>
-        <w:rPr>
-          <w:rFonts w:ascii="Arial" w:hAnsi="Arial" w:cs="Arial"/>
-          <w:sz w:val="22"/>
-        </w:rPr>
-        <w:t xml:space="preserve">Backend: </w:t>
+      <w:proofErr w:type="spellStart"/>
+      <w:r>
+        <w:rPr>
+          <w:rFonts w:ascii="Arial" w:hAnsi="Arial" w:cs="Arial"/>
+          <w:sz w:val="22"/>
+        </w:rPr>
+        <w:t>Backend</w:t>
+      </w:r>
+      <w:proofErr w:type="spellEnd"/>
+      <w:r>
+        <w:rPr>
+          <w:rFonts w:ascii="Arial" w:hAnsi="Arial" w:cs="Arial"/>
+          <w:sz w:val="22"/>
+        </w:rPr>
+        <w:t xml:space="preserve">: </w:t>
       </w:r>
       <w:r>
         <w:rPr>
@@ -10277,7 +10540,55 @@
           <w:sz w:val="22"/>
         </w:rPr>
         <w:lastRenderedPageBreak/>
-        <w:t>finales. El backend se comunica con el frontend a través de APIs para proporcionar la funcionalidad necesaria.</w:t>
+        <w:t xml:space="preserve">finales. El </w:t>
+      </w:r>
+      <w:proofErr w:type="spellStart"/>
+      <w:r>
+        <w:rPr>
+          <w:rFonts w:ascii="Arial" w:hAnsi="Arial" w:cs="Arial"/>
+          <w:sz w:val="22"/>
+        </w:rPr>
+        <w:t>backend</w:t>
+      </w:r>
+      <w:proofErr w:type="spellEnd"/>
+      <w:r>
+        <w:rPr>
+          <w:rFonts w:ascii="Arial" w:hAnsi="Arial" w:cs="Arial"/>
+          <w:sz w:val="22"/>
+        </w:rPr>
+        <w:t xml:space="preserve"> se comunica con el </w:t>
+      </w:r>
+      <w:proofErr w:type="spellStart"/>
+      <w:r>
+        <w:rPr>
+          <w:rFonts w:ascii="Arial" w:hAnsi="Arial" w:cs="Arial"/>
+          <w:sz w:val="22"/>
+        </w:rPr>
+        <w:t>frontend</w:t>
+      </w:r>
+      <w:proofErr w:type="spellEnd"/>
+      <w:r>
+        <w:rPr>
+          <w:rFonts w:ascii="Arial" w:hAnsi="Arial" w:cs="Arial"/>
+          <w:sz w:val="22"/>
+        </w:rPr>
+        <w:t xml:space="preserve"> a través de </w:t>
+      </w:r>
+      <w:proofErr w:type="spellStart"/>
+      <w:r>
+        <w:rPr>
+          <w:rFonts w:ascii="Arial" w:hAnsi="Arial" w:cs="Arial"/>
+          <w:sz w:val="22"/>
+        </w:rPr>
+        <w:t>APIs</w:t>
+      </w:r>
+      <w:proofErr w:type="spellEnd"/>
+      <w:r>
+        <w:rPr>
+          <w:rFonts w:ascii="Arial" w:hAnsi="Arial" w:cs="Arial"/>
+          <w:sz w:val="22"/>
+        </w:rPr>
+        <w:t xml:space="preserve"> para proporcionar la funcionalidad necesaria.</w:t>
       </w:r>
     </w:p>
     <w:p>
@@ -10293,8 +10604,8 @@
           <w:szCs w:val="22"/>
         </w:rPr>
       </w:pPr>
-      <w:bookmarkStart w:id="38" w:name="_Toc6920979"/>
-      <w:bookmarkStart w:id="39" w:name="_Toc180161344"/>
+      <w:bookmarkStart w:id="38" w:name="_Toc180161344"/>
+      <w:bookmarkStart w:id="39" w:name="_Toc6920979"/>
       <w:r>
         <w:rPr>
           <w:rFonts w:ascii="Arial" w:hAnsi="Arial" w:cs="Arial"/>
@@ -10335,7 +10646,7 @@
         </w:rPr>
         <w:t>Arquitectura</w:t>
       </w:r>
-      <w:bookmarkEnd w:id="39"/>
+      <w:bookmarkEnd w:id="38"/>
     </w:p>
     <w:p>
       <w:pPr>
@@ -10409,6 +10720,7 @@
           <w:szCs w:val="22"/>
         </w:rPr>
       </w:pPr>
+      <w:proofErr w:type="gramStart"/>
       <w:r>
         <w:rPr>
           <w:rFonts w:ascii="Arial" w:hAnsi="Arial" w:cs="Arial"/>
@@ -10419,6 +10731,7 @@
         </w:rPr>
         <w:t>Fuente  Internet</w:t>
       </w:r>
+      <w:proofErr w:type="gramEnd"/>
     </w:p>
     <w:p>
       <w:pPr>
@@ -10432,12 +10745,53 @@
           <w:sz w:val="22"/>
         </w:rPr>
       </w:pPr>
-      <w:r>
-        <w:rPr>
-          <w:rFonts w:ascii="Arial" w:hAnsi="Arial" w:cs="Arial"/>
-          <w:sz w:val="22"/>
-        </w:rPr>
-        <w:t xml:space="preserve">Frontend: Es la parte de una aplicación o sistema que interactúa directamente con los usuarios finales. Está compuesto por la interfaz gráfica de usuario (GUI), que incluye elementos como botones, formularios, y otros elementos visuales. El frontend se ejecuta en el navegador del usuario y se comunica con el backend para obtener y enviar datos. </w:t>
+      <w:proofErr w:type="spellStart"/>
+      <w:r>
+        <w:rPr>
+          <w:rFonts w:ascii="Arial" w:hAnsi="Arial" w:cs="Arial"/>
+          <w:sz w:val="22"/>
+        </w:rPr>
+        <w:t>Frontend</w:t>
+      </w:r>
+      <w:proofErr w:type="spellEnd"/>
+      <w:r>
+        <w:rPr>
+          <w:rFonts w:ascii="Arial" w:hAnsi="Arial" w:cs="Arial"/>
+          <w:sz w:val="22"/>
+        </w:rPr>
+        <w:t xml:space="preserve">: Es la parte de una aplicación o sistema que interactúa directamente con los usuarios finales. Está compuesto por la interfaz gráfica de usuario (GUI), que incluye elementos como botones, formularios, y otros elementos visuales. El </w:t>
+      </w:r>
+      <w:proofErr w:type="spellStart"/>
+      <w:r>
+        <w:rPr>
+          <w:rFonts w:ascii="Arial" w:hAnsi="Arial" w:cs="Arial"/>
+          <w:sz w:val="22"/>
+        </w:rPr>
+        <w:t>frontend</w:t>
+      </w:r>
+      <w:proofErr w:type="spellEnd"/>
+      <w:r>
+        <w:rPr>
+          <w:rFonts w:ascii="Arial" w:hAnsi="Arial" w:cs="Arial"/>
+          <w:sz w:val="22"/>
+        </w:rPr>
+        <w:t xml:space="preserve"> se ejecuta en el navegador del usuario y se comunica con el </w:t>
+      </w:r>
+      <w:proofErr w:type="spellStart"/>
+      <w:r>
+        <w:rPr>
+          <w:rFonts w:ascii="Arial" w:hAnsi="Arial" w:cs="Arial"/>
+          <w:sz w:val="22"/>
+        </w:rPr>
+        <w:t>backend</w:t>
+      </w:r>
+      <w:proofErr w:type="spellEnd"/>
+      <w:r>
+        <w:rPr>
+          <w:rFonts w:ascii="Arial" w:hAnsi="Arial" w:cs="Arial"/>
+          <w:sz w:val="22"/>
+        </w:rPr>
+        <w:t xml:space="preserve"> para obtener y enviar datos. </w:t>
       </w:r>
       <w:sdt>
         <w:sdtPr>
@@ -10497,31 +10851,58 @@
         <w:t xml:space="preserve">2.4 </w:t>
       </w:r>
       <w:bookmarkEnd w:id="40"/>
+      <w:proofErr w:type="spellStart"/>
       <w:r>
         <w:t>Frontend</w:t>
       </w:r>
       <w:bookmarkEnd w:id="41"/>
-    </w:p>
-    <w:p>
-      <w:pPr>
-        <w:rPr>
-          <w:rFonts w:ascii="Arial" w:hAnsi="Arial" w:cs="Arial"/>
-          <w:sz w:val="22"/>
-        </w:rPr>
-      </w:pPr>
-      <w:r>
-        <w:rPr>
-          <w:rFonts w:ascii="Arial" w:hAnsi="Arial" w:cs="Arial"/>
-          <w:sz w:val="22"/>
-        </w:rPr>
-        <w:t xml:space="preserve">Frontend </w:t>
-      </w:r>
-      <w:r>
-        <w:rPr>
-          <w:rFonts w:ascii="Arial" w:hAnsi="Arial" w:cs="Arial"/>
-          <w:sz w:val="22"/>
-        </w:rPr>
-        <w:t xml:space="preserve">El desarrollo de aplicaciones Python se refiere a la parte de la aplicación que interactúa directamente con los usuarios. En el caso de aplicaciones de escritorio, esta interacción se realiza a través de interfaces gráficas (GUIs, por sus siglas en inglés). </w:t>
+      <w:proofErr w:type="spellEnd"/>
+    </w:p>
+    <w:p>
+      <w:pPr>
+        <w:rPr>
+          <w:rFonts w:ascii="Arial" w:hAnsi="Arial" w:cs="Arial"/>
+          <w:sz w:val="22"/>
+        </w:rPr>
+      </w:pPr>
+      <w:proofErr w:type="spellStart"/>
+      <w:r>
+        <w:rPr>
+          <w:rFonts w:ascii="Arial" w:hAnsi="Arial" w:cs="Arial"/>
+          <w:sz w:val="22"/>
+        </w:rPr>
+        <w:t>Frontend</w:t>
+      </w:r>
+      <w:proofErr w:type="spellEnd"/>
+      <w:r>
+        <w:rPr>
+          <w:rFonts w:ascii="Arial" w:hAnsi="Arial" w:cs="Arial"/>
+          <w:sz w:val="22"/>
+        </w:rPr>
+        <w:t xml:space="preserve"> </w:t>
+      </w:r>
+      <w:r>
+        <w:rPr>
+          <w:rFonts w:ascii="Arial" w:hAnsi="Arial" w:cs="Arial"/>
+          <w:sz w:val="22"/>
+        </w:rPr>
+        <w:t>El desarrollo de aplicaciones Python se refiere a la parte de la aplicación que interactúa directamente con los usuarios. En el caso de aplicaciones de escritorio, esta interacción se realiza a través de interfaces gráficas (</w:t>
+      </w:r>
+      <w:proofErr w:type="spellStart"/>
+      <w:r>
+        <w:rPr>
+          <w:rFonts w:ascii="Arial" w:hAnsi="Arial" w:cs="Arial"/>
+          <w:sz w:val="22"/>
+        </w:rPr>
+        <w:t>GUIs</w:t>
+      </w:r>
+      <w:proofErr w:type="spellEnd"/>
+      <w:r>
+        <w:rPr>
+          <w:rFonts w:ascii="Arial" w:hAnsi="Arial" w:cs="Arial"/>
+          <w:sz w:val="22"/>
+        </w:rPr>
+        <w:t xml:space="preserve">, por sus siglas en inglés). </w:t>
       </w:r>
       <w:r>
         <w:rPr>
@@ -10529,22 +10910,143 @@
           <w:sz w:val="22"/>
         </w:rPr>
         <w:lastRenderedPageBreak/>
-        <w:t>A diferencia del desarrollo frontend en aplicaciones web, donde se utilizan tecnologías como HTML, CSS y JavaScript, en aplicaciones desarrolladas en Python para interfaces de usuario se emplean bibliotecas como Tkinter, PyQt o Kivy.</w:t>
-      </w:r>
-    </w:p>
-    <w:p>
-      <w:pPr>
-        <w:rPr>
-          <w:rFonts w:ascii="Arial" w:hAnsi="Arial" w:cs="Arial"/>
-          <w:sz w:val="22"/>
-        </w:rPr>
-      </w:pPr>
-      <w:r>
-        <w:rPr>
-          <w:rFonts w:ascii="Arial" w:hAnsi="Arial" w:cs="Arial"/>
-          <w:sz w:val="22"/>
-        </w:rPr>
-        <w:t xml:space="preserve">Tkinter es una biblioteca estándar de Python utilizada para el desarrollo de interfaces gráficas de usuario. Es una herramienta que permite a los desarrolladores crear aplicaciones con ventanas, botones, menús, formularios y otros elementos de interacción visual. A través de Tkinter, el frontend de una aplicación puede capturar información del usuario, mostrar resultados, y comunicarse con la lógica y el backend de la aplicación. </w:t>
+        <w:t xml:space="preserve">A diferencia del desarrollo </w:t>
+      </w:r>
+      <w:proofErr w:type="spellStart"/>
+      <w:r>
+        <w:rPr>
+          <w:rFonts w:ascii="Arial" w:hAnsi="Arial" w:cs="Arial"/>
+          <w:sz w:val="22"/>
+        </w:rPr>
+        <w:t>frontend</w:t>
+      </w:r>
+      <w:proofErr w:type="spellEnd"/>
+      <w:r>
+        <w:rPr>
+          <w:rFonts w:ascii="Arial" w:hAnsi="Arial" w:cs="Arial"/>
+          <w:sz w:val="22"/>
+        </w:rPr>
+        <w:t xml:space="preserve"> en aplicaciones web, donde se utilizan tecnologías como HTML, CSS y JavaScript, en aplicaciones desarrolladas en Python para interfaces de usuario se emplean bibliotecas como </w:t>
+      </w:r>
+      <w:proofErr w:type="spellStart"/>
+      <w:r>
+        <w:rPr>
+          <w:rFonts w:ascii="Arial" w:hAnsi="Arial" w:cs="Arial"/>
+          <w:sz w:val="22"/>
+        </w:rPr>
+        <w:t>Tkinter</w:t>
+      </w:r>
+      <w:proofErr w:type="spellEnd"/>
+      <w:r>
+        <w:rPr>
+          <w:rFonts w:ascii="Arial" w:hAnsi="Arial" w:cs="Arial"/>
+          <w:sz w:val="22"/>
+        </w:rPr>
+        <w:t xml:space="preserve">, </w:t>
+      </w:r>
+      <w:proofErr w:type="spellStart"/>
+      <w:r>
+        <w:rPr>
+          <w:rFonts w:ascii="Arial" w:hAnsi="Arial" w:cs="Arial"/>
+          <w:sz w:val="22"/>
+        </w:rPr>
+        <w:t>PyQt</w:t>
+      </w:r>
+      <w:proofErr w:type="spellEnd"/>
+      <w:r>
+        <w:rPr>
+          <w:rFonts w:ascii="Arial" w:hAnsi="Arial" w:cs="Arial"/>
+          <w:sz w:val="22"/>
+        </w:rPr>
+        <w:t xml:space="preserve"> o </w:t>
+      </w:r>
+      <w:proofErr w:type="spellStart"/>
+      <w:r>
+        <w:rPr>
+          <w:rFonts w:ascii="Arial" w:hAnsi="Arial" w:cs="Arial"/>
+          <w:sz w:val="22"/>
+        </w:rPr>
+        <w:t>Kivy</w:t>
+      </w:r>
+      <w:proofErr w:type="spellEnd"/>
+      <w:r>
+        <w:rPr>
+          <w:rFonts w:ascii="Arial" w:hAnsi="Arial" w:cs="Arial"/>
+          <w:sz w:val="22"/>
+        </w:rPr>
+        <w:t>.</w:t>
+      </w:r>
+    </w:p>
+    <w:p>
+      <w:pPr>
+        <w:rPr>
+          <w:rFonts w:ascii="Arial" w:hAnsi="Arial" w:cs="Arial"/>
+          <w:sz w:val="22"/>
+        </w:rPr>
+      </w:pPr>
+      <w:proofErr w:type="spellStart"/>
+      <w:r>
+        <w:rPr>
+          <w:rFonts w:ascii="Arial" w:hAnsi="Arial" w:cs="Arial"/>
+          <w:sz w:val="22"/>
+        </w:rPr>
+        <w:t>Tkinter</w:t>
+      </w:r>
+      <w:proofErr w:type="spellEnd"/>
+      <w:r>
+        <w:rPr>
+          <w:rFonts w:ascii="Arial" w:hAnsi="Arial" w:cs="Arial"/>
+          <w:sz w:val="22"/>
+        </w:rPr>
+        <w:t xml:space="preserve"> es una biblioteca estándar de Python utilizada para el desarrollo de interfaces gráficas de usuario. Es una herramienta que permite a los desarrolladores crear aplicaciones con ventanas, botones, menús, formularios y otros elementos de interacción visual. A través de </w:t>
+      </w:r>
+      <w:proofErr w:type="spellStart"/>
+      <w:r>
+        <w:rPr>
+          <w:rFonts w:ascii="Arial" w:hAnsi="Arial" w:cs="Arial"/>
+          <w:sz w:val="22"/>
+        </w:rPr>
+        <w:t>Tkinter</w:t>
+      </w:r>
+      <w:proofErr w:type="spellEnd"/>
+      <w:r>
+        <w:rPr>
+          <w:rFonts w:ascii="Arial" w:hAnsi="Arial" w:cs="Arial"/>
+          <w:sz w:val="22"/>
+        </w:rPr>
+        <w:t xml:space="preserve">, el </w:t>
+      </w:r>
+      <w:proofErr w:type="spellStart"/>
+      <w:r>
+        <w:rPr>
+          <w:rFonts w:ascii="Arial" w:hAnsi="Arial" w:cs="Arial"/>
+          <w:sz w:val="22"/>
+        </w:rPr>
+        <w:t>frontend</w:t>
+      </w:r>
+      <w:proofErr w:type="spellEnd"/>
+      <w:r>
+        <w:rPr>
+          <w:rFonts w:ascii="Arial" w:hAnsi="Arial" w:cs="Arial"/>
+          <w:sz w:val="22"/>
+        </w:rPr>
+        <w:t xml:space="preserve"> de una aplicación puede capturar información del usuario, mostrar resultados, y comunicarse con la lógica y el </w:t>
+      </w:r>
+      <w:proofErr w:type="spellStart"/>
+      <w:r>
+        <w:rPr>
+          <w:rFonts w:ascii="Arial" w:hAnsi="Arial" w:cs="Arial"/>
+          <w:sz w:val="22"/>
+        </w:rPr>
+        <w:t>backend</w:t>
+      </w:r>
+      <w:proofErr w:type="spellEnd"/>
+      <w:r>
+        <w:rPr>
+          <w:rFonts w:ascii="Arial" w:hAnsi="Arial" w:cs="Arial"/>
+          <w:sz w:val="22"/>
+        </w:rPr>
+        <w:t xml:space="preserve"> de la aplicación. </w:t>
       </w:r>
       <w:sdt>
         <w:sdtPr>
@@ -10609,27 +11111,121 @@
       <w:bookmarkStart w:id="42" w:name="_Toc169532998"/>
       <w:bookmarkStart w:id="43" w:name="_Toc180161298"/>
       <w:r>
-        <w:t>2.5 B</w:t>
+        <w:t xml:space="preserve">2.5 </w:t>
+      </w:r>
+      <w:proofErr w:type="spellStart"/>
+      <w:r>
+        <w:t>B</w:t>
       </w:r>
       <w:bookmarkEnd w:id="42"/>
       <w:r>
         <w:t>ackend</w:t>
       </w:r>
       <w:bookmarkEnd w:id="43"/>
-    </w:p>
-    <w:p>
-      <w:pPr>
-        <w:rPr>
-          <w:rFonts w:ascii="Arial" w:hAnsi="Arial" w:cs="Arial"/>
-          <w:sz w:val="22"/>
-        </w:rPr>
-      </w:pPr>
-      <w:r>
-        <w:rPr>
-          <w:rFonts w:ascii="Arial" w:hAnsi="Arial" w:cs="Arial"/>
-          <w:sz w:val="22"/>
-        </w:rPr>
-        <w:t xml:space="preserve">Backend se refiere a la parte de una aplicación que maneja la lógica del servidor, bases de datos e integración de sistemas, asegurando que las aplicaciones sean robustas, eficientes y seguras. Utiliza lenguajes como Python, Java, Ruby, PHP y frameworks como Node.js, Django, Ruby on Rails y Spring para procesar y enviar datos entre el frontend y los sistemas de almacenamiento, gestionando la lógica de negocio, autenticación de usuarios y comunicación mediante APIs. </w:t>
+      <w:proofErr w:type="spellEnd"/>
+    </w:p>
+    <w:p>
+      <w:pPr>
+        <w:rPr>
+          <w:rFonts w:ascii="Arial" w:hAnsi="Arial" w:cs="Arial"/>
+          <w:sz w:val="22"/>
+        </w:rPr>
+      </w:pPr>
+      <w:proofErr w:type="spellStart"/>
+      <w:r>
+        <w:rPr>
+          <w:rFonts w:ascii="Arial" w:hAnsi="Arial" w:cs="Arial"/>
+          <w:sz w:val="22"/>
+        </w:rPr>
+        <w:t>Backend</w:t>
+      </w:r>
+      <w:proofErr w:type="spellEnd"/>
+      <w:r>
+        <w:rPr>
+          <w:rFonts w:ascii="Arial" w:hAnsi="Arial" w:cs="Arial"/>
+          <w:sz w:val="22"/>
+        </w:rPr>
+        <w:t xml:space="preserve"> se refiere a la parte de una aplicación que maneja la lógica del servidor, bases de datos e integración de sistemas, asegurando que las aplicaciones sean robustas, eficientes y seguras. Utiliza lenguajes como Python, Java, Ruby, PHP y </w:t>
+      </w:r>
+      <w:proofErr w:type="spellStart"/>
+      <w:r>
+        <w:rPr>
+          <w:rFonts w:ascii="Arial" w:hAnsi="Arial" w:cs="Arial"/>
+          <w:sz w:val="22"/>
+        </w:rPr>
+        <w:t>frameworks</w:t>
+      </w:r>
+      <w:proofErr w:type="spellEnd"/>
+      <w:r>
+        <w:rPr>
+          <w:rFonts w:ascii="Arial" w:hAnsi="Arial" w:cs="Arial"/>
+          <w:sz w:val="22"/>
+        </w:rPr>
+        <w:t xml:space="preserve"> como Node.js, Django, Ruby </w:t>
+      </w:r>
+      <w:proofErr w:type="spellStart"/>
+      <w:r>
+        <w:rPr>
+          <w:rFonts w:ascii="Arial" w:hAnsi="Arial" w:cs="Arial"/>
+          <w:sz w:val="22"/>
+        </w:rPr>
+        <w:t>on</w:t>
+      </w:r>
+      <w:proofErr w:type="spellEnd"/>
+      <w:r>
+        <w:rPr>
+          <w:rFonts w:ascii="Arial" w:hAnsi="Arial" w:cs="Arial"/>
+          <w:sz w:val="22"/>
+        </w:rPr>
+        <w:t xml:space="preserve"> </w:t>
+      </w:r>
+      <w:proofErr w:type="spellStart"/>
+      <w:r>
+        <w:rPr>
+          <w:rFonts w:ascii="Arial" w:hAnsi="Arial" w:cs="Arial"/>
+          <w:sz w:val="22"/>
+        </w:rPr>
+        <w:t>Rails</w:t>
+      </w:r>
+      <w:proofErr w:type="spellEnd"/>
+      <w:r>
+        <w:rPr>
+          <w:rFonts w:ascii="Arial" w:hAnsi="Arial" w:cs="Arial"/>
+          <w:sz w:val="22"/>
+        </w:rPr>
+        <w:t xml:space="preserve"> y Spring para procesar y enviar datos entre el </w:t>
+      </w:r>
+      <w:proofErr w:type="spellStart"/>
+      <w:r>
+        <w:rPr>
+          <w:rFonts w:ascii="Arial" w:hAnsi="Arial" w:cs="Arial"/>
+          <w:sz w:val="22"/>
+        </w:rPr>
+        <w:t>frontend</w:t>
+      </w:r>
+      <w:proofErr w:type="spellEnd"/>
+      <w:r>
+        <w:rPr>
+          <w:rFonts w:ascii="Arial" w:hAnsi="Arial" w:cs="Arial"/>
+          <w:sz w:val="22"/>
+        </w:rPr>
+        <w:t xml:space="preserve"> y los sistemas de almacenamiento, gestionando la lógica de negocio, autenticación de usuarios y comunicación mediante </w:t>
+      </w:r>
+      <w:proofErr w:type="spellStart"/>
+      <w:r>
+        <w:rPr>
+          <w:rFonts w:ascii="Arial" w:hAnsi="Arial" w:cs="Arial"/>
+          <w:sz w:val="22"/>
+        </w:rPr>
+        <w:t>APIs</w:t>
+      </w:r>
+      <w:proofErr w:type="spellEnd"/>
+      <w:r>
+        <w:rPr>
+          <w:rFonts w:ascii="Arial" w:hAnsi="Arial" w:cs="Arial"/>
+          <w:sz w:val="22"/>
+        </w:rPr>
+        <w:t xml:space="preserve">. </w:t>
       </w:r>
       <w:sdt>
         <w:sdtPr>
@@ -10772,7 +11368,15 @@
           <w:rFonts w:ascii="Arial" w:hAnsi="Arial" w:cs="Arial"/>
           <w:sz w:val="22"/>
         </w:rPr>
-        <w:t>es un lenguaje de programación de alto nivel conocido por su sintaxis clara y legible, que favorece la legibilidad del código y la productividad del programador. Es ampliamente utilizado en diversas áreas como desarrollo web, ciencia de datos, inteligencia artificial, automatización de tareas y más. Python es interpretado y multipropósito, lo que significa que puede ser utilizado para desarrollar desde pequeños scripts hasta aplicaciones complejas y sistemas</w:t>
+        <w:t xml:space="preserve">es un lenguaje de programación de alto nivel conocido por su sintaxis clara y legible, que favorece la legibilidad del código y la productividad del programador. Es ampliamente utilizado en diversas áreas como desarrollo web, ciencia de datos, inteligencia artificial, automatización de tareas y más. Python es interpretado y multipropósito, lo que significa que puede ser utilizado para desarrollar desde pequeños scripts hasta aplicaciones complejas y </w:t>
+      </w:r>
+      <w:proofErr w:type="gramStart"/>
+      <w:r>
+        <w:rPr>
+          <w:rFonts w:ascii="Arial" w:hAnsi="Arial" w:cs="Arial"/>
+          <w:sz w:val="22"/>
+        </w:rPr>
+        <w:t>sistemas</w:t>
       </w:r>
       <w:r>
         <w:rPr>
@@ -10788,12 +11392,21 @@
         </w:rPr>
         <w:t>.</w:t>
       </w:r>
-      <w:r>
-        <w:rPr>
-          <w:rFonts w:ascii="Arial" w:hAnsi="Arial" w:cs="Arial"/>
-          <w:sz w:val="22"/>
-        </w:rPr>
-        <w:t xml:space="preserve"> robustos</w:t>
+      <w:proofErr w:type="gramEnd"/>
+      <w:r>
+        <w:rPr>
+          <w:rFonts w:ascii="Arial" w:hAnsi="Arial" w:cs="Arial"/>
+          <w:sz w:val="22"/>
+        </w:rPr>
+        <w:t xml:space="preserve"> </w:t>
+      </w:r>
+      <w:proofErr w:type="gramStart"/>
+      <w:r>
+        <w:rPr>
+          <w:rFonts w:ascii="Arial" w:hAnsi="Arial" w:cs="Arial"/>
+          <w:sz w:val="22"/>
+        </w:rPr>
+        <w:t>robustos</w:t>
       </w:r>
       <w:r>
         <w:rPr>
@@ -10815,7 +11428,31 @@
           <w:sz w:val="22"/>
         </w:rPr>
         <w:lastRenderedPageBreak/>
-        <w:t>Python soporta la programación orientada a objetos a través de clases y objetos, además de ofrecer módulos para organizar y reutilizar código. También proporciona un manejo de errores robusto mediante excepciones (try y except) y permite la creación concisa de listas y diccionarios con comprehensivos</w:t>
+        <w:t>Python</w:t>
+      </w:r>
+      <w:proofErr w:type="gramEnd"/>
+      <w:r>
+        <w:rPr>
+          <w:rFonts w:ascii="Arial" w:hAnsi="Arial" w:cs="Arial"/>
+          <w:sz w:val="22"/>
+        </w:rPr>
+        <w:t xml:space="preserve"> soporta la programación orientada a objetos a través de clases y objetos, además de ofrecer módulos para organizar y reutilizar código. También proporciona un manejo de errores robusto mediante excepciones (try y </w:t>
+      </w:r>
+      <w:proofErr w:type="spellStart"/>
+      <w:r>
+        <w:rPr>
+          <w:rFonts w:ascii="Arial" w:hAnsi="Arial" w:cs="Arial"/>
+          <w:sz w:val="22"/>
+        </w:rPr>
+        <w:t>except</w:t>
+      </w:r>
+      <w:proofErr w:type="spellEnd"/>
+      <w:r>
+        <w:rPr>
+          <w:rFonts w:ascii="Arial" w:hAnsi="Arial" w:cs="Arial"/>
+          <w:sz w:val="22"/>
+        </w:rPr>
+        <w:t>) y permite la creación concisa de listas y diccionarios con comprehensivos</w:t>
       </w:r>
       <w:r>
         <w:rPr>
@@ -10844,7 +11481,39 @@
           <w:rFonts w:ascii="Arial" w:hAnsi="Arial" w:cs="Arial"/>
           <w:sz w:val="22"/>
         </w:rPr>
-        <w:t xml:space="preserve">El concepto de red neuronal artificial fue introducido por Warren McCulloch y Walter Pitts en 1943, quienes propusieron el primer modelo matemático de una neurona artificial. Sin embargo, el desarrollo moderno de redes neuronales como las conocemos hoy ha sido impulsado por diversos autores y científicos, como Frank Rosenblatt, quien desarrolló el perceptrón en 1958, y Geoffrey Hinton, considerado uno de los padres del aprendizaje profundo (deep learning), quien popularizó el uso de redes neuronales profundas para aplicaciones de inteligencia artificial en la década de 2000. </w:t>
+        <w:t>El concepto de red neuronal artificial fue introducido por Warren McCulloch y Walter Pitts en 1943, quienes propusieron el primer modelo matemático de una neurona artificial. Sin embargo, el desarrollo moderno de redes neuronales como las conocemos hoy ha sido impulsado por diversos autores y científicos, como Frank Rosenblatt, quien desarrolló el perceptrón en 1958, y Geoffrey Hinton, considerado uno de los padres del aprendizaje profundo (</w:t>
+      </w:r>
+      <w:proofErr w:type="spellStart"/>
+      <w:r>
+        <w:rPr>
+          <w:rFonts w:ascii="Arial" w:hAnsi="Arial" w:cs="Arial"/>
+          <w:sz w:val="22"/>
+        </w:rPr>
+        <w:t>deep</w:t>
+      </w:r>
+      <w:proofErr w:type="spellEnd"/>
+      <w:r>
+        <w:rPr>
+          <w:rFonts w:ascii="Arial" w:hAnsi="Arial" w:cs="Arial"/>
+          <w:sz w:val="22"/>
+        </w:rPr>
+        <w:t xml:space="preserve"> </w:t>
+      </w:r>
+      <w:proofErr w:type="spellStart"/>
+      <w:r>
+        <w:rPr>
+          <w:rFonts w:ascii="Arial" w:hAnsi="Arial" w:cs="Arial"/>
+          <w:sz w:val="22"/>
+        </w:rPr>
+        <w:t>learning</w:t>
+      </w:r>
+      <w:proofErr w:type="spellEnd"/>
+      <w:r>
+        <w:rPr>
+          <w:rFonts w:ascii="Arial" w:hAnsi="Arial" w:cs="Arial"/>
+          <w:sz w:val="22"/>
+        </w:rPr>
+        <w:t xml:space="preserve">), quien popularizó el uso de redes neuronales profundas para aplicaciones de inteligencia artificial en la década de 2000. </w:t>
       </w:r>
       <w:sdt>
         <w:sdtPr>
@@ -10911,6 +11580,7 @@
           <w:sz w:val="22"/>
         </w:rPr>
       </w:pPr>
+      <w:proofErr w:type="spellStart"/>
       <w:r>
         <w:rPr>
           <w:rFonts w:ascii="Arial" w:hAnsi="Arial" w:cs="Arial"/>
@@ -10920,12 +11590,45 @@
         </w:rPr>
         <w:t>GroundingDINO</w:t>
       </w:r>
-      <w:r>
-        <w:rPr>
-          <w:rFonts w:ascii="Arial" w:hAnsi="Arial" w:cs="Arial"/>
-          <w:sz w:val="22"/>
-        </w:rPr>
-        <w:t xml:space="preserve"> es una red neuronal profunda diseñada para abordar el problema de la segmentación y el reconocimiento de objetos en imágenes de manera más precisa y contextual. Combina técnicas de detección de objetos y segmentación semántica para "anclar" (grounding) los objetos detectados en las imágenes con </w:t>
+      <w:proofErr w:type="spellEnd"/>
+      <w:r>
+        <w:rPr>
+          <w:rFonts w:ascii="Arial" w:hAnsi="Arial" w:cs="Arial"/>
+          <w:sz w:val="22"/>
+        </w:rPr>
+        <w:t xml:space="preserve"> es una red neuronal profunda diseñada para abordar el problema de la segmentación y el reconocimiento de objetos en imágenes de manera más precisa y contextual. </w:t>
+      </w:r>
+      <w:proofErr w:type="gramStart"/>
+      <w:r>
+        <w:rPr>
+          <w:rFonts w:ascii="Arial" w:hAnsi="Arial" w:cs="Arial"/>
+          <w:sz w:val="22"/>
+        </w:rPr>
+        <w:t>Combina técnicas</w:t>
+      </w:r>
+      <w:proofErr w:type="gramEnd"/>
+      <w:r>
+        <w:rPr>
+          <w:rFonts w:ascii="Arial" w:hAnsi="Arial" w:cs="Arial"/>
+          <w:sz w:val="22"/>
+        </w:rPr>
+        <w:t xml:space="preserve"> de detección de objetos y segmentación semántica para "anclar" (</w:t>
+      </w:r>
+      <w:proofErr w:type="spellStart"/>
+      <w:r>
+        <w:rPr>
+          <w:rFonts w:ascii="Arial" w:hAnsi="Arial" w:cs="Arial"/>
+          <w:sz w:val="22"/>
+        </w:rPr>
+        <w:t>grounding</w:t>
+      </w:r>
+      <w:proofErr w:type="spellEnd"/>
+      <w:r>
+        <w:rPr>
+          <w:rFonts w:ascii="Arial" w:hAnsi="Arial" w:cs="Arial"/>
+          <w:sz w:val="22"/>
+        </w:rPr>
+        <w:t xml:space="preserve">) los objetos detectados en las imágenes con </w:t>
       </w:r>
     </w:p>
     <w:p>
@@ -10946,7 +11649,39 @@
           <w:rFonts w:ascii="Arial" w:hAnsi="Arial" w:cs="Arial"/>
           <w:sz w:val="22"/>
         </w:rPr>
-        <w:t>Non-locality Optimization). Esto significa que puede procesar tanto la información visual como textual, permitiendo reconocer y segmentar objetos específicos a partir de instrucciones o descripciones textuales.</w:t>
+        <w:t>Non-</w:t>
+      </w:r>
+      <w:proofErr w:type="spellStart"/>
+      <w:r>
+        <w:rPr>
+          <w:rFonts w:ascii="Arial" w:hAnsi="Arial" w:cs="Arial"/>
+          <w:sz w:val="22"/>
+        </w:rPr>
+        <w:t>locality</w:t>
+      </w:r>
+      <w:proofErr w:type="spellEnd"/>
+      <w:r>
+        <w:rPr>
+          <w:rFonts w:ascii="Arial" w:hAnsi="Arial" w:cs="Arial"/>
+          <w:sz w:val="22"/>
+        </w:rPr>
+        <w:t xml:space="preserve"> </w:t>
+      </w:r>
+      <w:proofErr w:type="spellStart"/>
+      <w:r>
+        <w:rPr>
+          <w:rFonts w:ascii="Arial" w:hAnsi="Arial" w:cs="Arial"/>
+          <w:sz w:val="22"/>
+        </w:rPr>
+        <w:t>Optimization</w:t>
+      </w:r>
+      <w:proofErr w:type="spellEnd"/>
+      <w:r>
+        <w:rPr>
+          <w:rFonts w:ascii="Arial" w:hAnsi="Arial" w:cs="Arial"/>
+          <w:sz w:val="22"/>
+        </w:rPr>
+        <w:t>). Esto significa que puede procesar tanto la información visual como textual, permitiendo reconocer y segmentar objetos específicos a partir de instrucciones o descripciones textuales.</w:t>
       </w:r>
     </w:p>
     <w:p>
@@ -10979,7 +11714,25 @@
           <w:sz w:val="22"/>
         </w:rPr>
         <w:lastRenderedPageBreak/>
-        <w:t>Este enfoque puede integrarse en sistemas avanzados de visión por computadora que requieren una comprensión más profunda de las relaciones entre objetos y descripciones textuales, como en sistemas de IA que necesitan entender y describir escenas complejas.ensivos.</w:t>
+        <w:t xml:space="preserve">Este enfoque puede integrarse en sistemas avanzados de visión por computadora que requieren una comprensión más profunda de las relaciones entre objetos y descripciones textuales, como en sistemas de IA que necesitan entender y describir escenas </w:t>
+      </w:r>
+      <w:proofErr w:type="spellStart"/>
+      <w:proofErr w:type="gramStart"/>
+      <w:r>
+        <w:rPr>
+          <w:rFonts w:ascii="Arial" w:hAnsi="Arial" w:cs="Arial"/>
+          <w:sz w:val="22"/>
+        </w:rPr>
+        <w:t>complejas.ensivos</w:t>
+      </w:r>
+      <w:proofErr w:type="spellEnd"/>
+      <w:proofErr w:type="gramEnd"/>
+      <w:r>
+        <w:rPr>
+          <w:rFonts w:ascii="Arial" w:hAnsi="Arial" w:cs="Arial"/>
+          <w:sz w:val="22"/>
+        </w:rPr>
+        <w:t>.</w:t>
       </w:r>
       <w:sdt>
         <w:sdtPr>
@@ -11061,10 +11814,12 @@
       <w:r>
         <w:t xml:space="preserve"> </w:t>
       </w:r>
+      <w:proofErr w:type="spellStart"/>
       <w:r>
         <w:t>Roboflow</w:t>
       </w:r>
       <w:bookmarkEnd w:id="47"/>
+      <w:proofErr w:type="spellEnd"/>
     </w:p>
     <w:p>
       <w:pPr>
@@ -11080,27 +11835,116 @@
         </w:rPr>
         <w:t xml:space="preserve">Según el autor de </w:t>
       </w:r>
-      <w:r>
-        <w:rPr>
-          <w:rFonts w:ascii="Arial" w:hAnsi="Arial" w:cs="Arial"/>
-          <w:sz w:val="22"/>
-        </w:rPr>
-        <w:t>Roboflow es una plataforma integral de gestión de datos que está diseñada específicamente para proyectos de visión por computadora. La plataforma facilita cada paso del proceso de desarrollo de modelos, desde la creación y etiquetado de datasets hasta la mejora y optimización de esos datos para obtener mejores resultados en la detección de objetos. Una de sus características clave es la capacidad de aumentar automáticamente los datos, lo que significa que puede generar nuevas imágenes a partir de las existentes mediante técnicas como rotaciones, recortes, cambios de iluminación y más, ayudando a evitar problemas de sobreajuste.</w:t>
-      </w:r>
-    </w:p>
-    <w:p>
-      <w:pPr>
-        <w:rPr>
-          <w:rFonts w:ascii="Arial" w:hAnsi="Arial" w:cs="Arial"/>
-          <w:sz w:val="22"/>
-        </w:rPr>
-      </w:pPr>
-      <w:r>
-        <w:rPr>
-          <w:rFonts w:ascii="Arial" w:hAnsi="Arial" w:cs="Arial"/>
-          <w:sz w:val="22"/>
-        </w:rPr>
-        <w:t>Además, Roboflow permite entrenar modelos de visión por computadora en la nube y descargar los modelos entrenados en diferentes formatos listos para ser integrados en aplicaciones de desarrollo. Los usuarios pueden acceder a modelos preentrenados, lo que facilita la creación de soluciones de visión por computadora personalizadas sin necesidad de empezar desde cero. También es compatible con herramientas como YOLO, TensorFlow, PyTorch, entre otras, lo que la convierte en una plataforma flexible para múltiples necesidades</w:t>
+      <w:proofErr w:type="spellStart"/>
+      <w:r>
+        <w:rPr>
+          <w:rFonts w:ascii="Arial" w:hAnsi="Arial" w:cs="Arial"/>
+          <w:sz w:val="22"/>
+        </w:rPr>
+        <w:t>Roboflow</w:t>
+      </w:r>
+      <w:proofErr w:type="spellEnd"/>
+      <w:r>
+        <w:rPr>
+          <w:rFonts w:ascii="Arial" w:hAnsi="Arial" w:cs="Arial"/>
+          <w:sz w:val="22"/>
+        </w:rPr>
+        <w:t xml:space="preserve"> es una plataforma integral de gestión de datos que está diseñada específicamente para proyectos de visión por computadora. La plataforma facilita cada paso del proceso de desarrollo de modelos, desde la creación y etiquetado de </w:t>
+      </w:r>
+      <w:proofErr w:type="spellStart"/>
+      <w:r>
+        <w:rPr>
+          <w:rFonts w:ascii="Arial" w:hAnsi="Arial" w:cs="Arial"/>
+          <w:sz w:val="22"/>
+        </w:rPr>
+        <w:t>datasets</w:t>
+      </w:r>
+      <w:proofErr w:type="spellEnd"/>
+      <w:r>
+        <w:rPr>
+          <w:rFonts w:ascii="Arial" w:hAnsi="Arial" w:cs="Arial"/>
+          <w:sz w:val="22"/>
+        </w:rPr>
+        <w:t xml:space="preserve"> hasta la mejora y optimización de esos datos para obtener mejores resultados en la detección de objetos. Una de sus características clave es la capacidad de aumentar automáticamente los datos, lo que significa que puede generar nuevas imágenes a partir de las existentes mediante técnicas como rotaciones, recortes, cambios de iluminación y más, ayudando a evitar problemas de sobreajuste.</w:t>
+      </w:r>
+    </w:p>
+    <w:p>
+      <w:pPr>
+        <w:rPr>
+          <w:rFonts w:ascii="Arial" w:hAnsi="Arial" w:cs="Arial"/>
+          <w:sz w:val="22"/>
+        </w:rPr>
+      </w:pPr>
+      <w:r>
+        <w:rPr>
+          <w:rFonts w:ascii="Arial" w:hAnsi="Arial" w:cs="Arial"/>
+          <w:sz w:val="22"/>
+        </w:rPr>
+        <w:t xml:space="preserve">Además, </w:t>
+      </w:r>
+      <w:proofErr w:type="spellStart"/>
+      <w:r>
+        <w:rPr>
+          <w:rFonts w:ascii="Arial" w:hAnsi="Arial" w:cs="Arial"/>
+          <w:sz w:val="22"/>
+        </w:rPr>
+        <w:t>Roboflow</w:t>
+      </w:r>
+      <w:proofErr w:type="spellEnd"/>
+      <w:r>
+        <w:rPr>
+          <w:rFonts w:ascii="Arial" w:hAnsi="Arial" w:cs="Arial"/>
+          <w:sz w:val="22"/>
+        </w:rPr>
+        <w:t xml:space="preserve"> permite entrenar modelos de visión por computadora en la nube y descargar los modelos entrenados en diferentes formatos listos para ser integrados en aplicaciones de desarrollo. Los usuarios pueden acceder a modelos </w:t>
+      </w:r>
+      <w:proofErr w:type="spellStart"/>
+      <w:r>
+        <w:rPr>
+          <w:rFonts w:ascii="Arial" w:hAnsi="Arial" w:cs="Arial"/>
+          <w:sz w:val="22"/>
+        </w:rPr>
+        <w:t>preentrenados</w:t>
+      </w:r>
+      <w:proofErr w:type="spellEnd"/>
+      <w:r>
+        <w:rPr>
+          <w:rFonts w:ascii="Arial" w:hAnsi="Arial" w:cs="Arial"/>
+          <w:sz w:val="22"/>
+        </w:rPr>
+        <w:t xml:space="preserve">, lo que facilita la creación de soluciones de visión por computadora personalizadas sin necesidad de empezar desde cero. También es compatible con herramientas como YOLO, </w:t>
+      </w:r>
+      <w:proofErr w:type="spellStart"/>
+      <w:r>
+        <w:rPr>
+          <w:rFonts w:ascii="Arial" w:hAnsi="Arial" w:cs="Arial"/>
+          <w:sz w:val="22"/>
+        </w:rPr>
+        <w:t>TensorFlow</w:t>
+      </w:r>
+      <w:proofErr w:type="spellEnd"/>
+      <w:r>
+        <w:rPr>
+          <w:rFonts w:ascii="Arial" w:hAnsi="Arial" w:cs="Arial"/>
+          <w:sz w:val="22"/>
+        </w:rPr>
+        <w:t xml:space="preserve">, </w:t>
+      </w:r>
+      <w:proofErr w:type="spellStart"/>
+      <w:r>
+        <w:rPr>
+          <w:rFonts w:ascii="Arial" w:hAnsi="Arial" w:cs="Arial"/>
+          <w:sz w:val="22"/>
+        </w:rPr>
+        <w:t>PyTorch</w:t>
+      </w:r>
+      <w:proofErr w:type="spellEnd"/>
+      <w:r>
+        <w:rPr>
+          <w:rFonts w:ascii="Arial" w:hAnsi="Arial" w:cs="Arial"/>
+          <w:sz w:val="22"/>
+        </w:rPr>
+        <w:t>, entre otras, lo que la convierte en una plataforma flexible para múltiples necesidades</w:t>
       </w:r>
       <w:r>
         <w:rPr>
@@ -11176,9 +12020,14 @@
         <w:t xml:space="preserve">2.5.4 </w:t>
       </w:r>
       <w:r>
-        <w:t>Google Colab</w:t>
+        <w:t xml:space="preserve">Google </w:t>
+      </w:r>
+      <w:proofErr w:type="spellStart"/>
+      <w:r>
+        <w:t>Colab</w:t>
       </w:r>
       <w:bookmarkEnd w:id="48"/>
+      <w:proofErr w:type="spellEnd"/>
     </w:p>
     <w:p>
       <w:pPr>
@@ -11269,6 +12118,7 @@
       <w:r>
         <w:t xml:space="preserve">2.5.4 </w:t>
       </w:r>
+      <w:proofErr w:type="spellStart"/>
       <w:r>
         <w:t>P</w:t>
       </w:r>
@@ -11276,6 +12126,7 @@
         <w:t>ycharm</w:t>
       </w:r>
       <w:bookmarkEnd w:id="49"/>
+      <w:proofErr w:type="spellEnd"/>
     </w:p>
     <w:p>
       <w:r>
@@ -11290,7 +12141,71 @@
           <w:rFonts w:ascii="Arial" w:hAnsi="Arial" w:cs="Arial"/>
           <w:sz w:val="22"/>
         </w:rPr>
-        <w:t>un entorno de desarrollo integrado (IDE) para Python desarrollado por JetBrains, que ofrece una serie de herramientas avanzadas para facilitar la programación en este lenguaje. Incluye características como autocompletado de código, depuración, integración con sistemas de control de versiones, y gestión de entornos virtuales, además de soporte para el desarrollo web con frameworks como Django y Flask. PyCharm está diseñado para mejorar la productividad de los desarrolladores de Python y optimizar el flujo de trabajo en proyectos de programación complejos aprendizaje</w:t>
+        <w:t xml:space="preserve">un entorno de desarrollo integrado (IDE) para Python desarrollado por </w:t>
+      </w:r>
+      <w:proofErr w:type="spellStart"/>
+      <w:r>
+        <w:rPr>
+          <w:rFonts w:ascii="Arial" w:hAnsi="Arial" w:cs="Arial"/>
+          <w:sz w:val="22"/>
+        </w:rPr>
+        <w:t>JetBrains</w:t>
+      </w:r>
+      <w:proofErr w:type="spellEnd"/>
+      <w:r>
+        <w:rPr>
+          <w:rFonts w:ascii="Arial" w:hAnsi="Arial" w:cs="Arial"/>
+          <w:sz w:val="22"/>
+        </w:rPr>
+        <w:t xml:space="preserve">, que ofrece una serie de herramientas avanzadas para facilitar la programación en este lenguaje. Incluye características como autocompletado de código, depuración, integración con sistemas de control de versiones, y gestión de entornos virtuales, además de soporte para el desarrollo web con </w:t>
+      </w:r>
+      <w:proofErr w:type="spellStart"/>
+      <w:r>
+        <w:rPr>
+          <w:rFonts w:ascii="Arial" w:hAnsi="Arial" w:cs="Arial"/>
+          <w:sz w:val="22"/>
+        </w:rPr>
+        <w:t>frameworks</w:t>
+      </w:r>
+      <w:proofErr w:type="spellEnd"/>
+      <w:r>
+        <w:rPr>
+          <w:rFonts w:ascii="Arial" w:hAnsi="Arial" w:cs="Arial"/>
+          <w:sz w:val="22"/>
+        </w:rPr>
+        <w:t xml:space="preserve"> como Django y </w:t>
+      </w:r>
+      <w:proofErr w:type="spellStart"/>
+      <w:r>
+        <w:rPr>
+          <w:rFonts w:ascii="Arial" w:hAnsi="Arial" w:cs="Arial"/>
+          <w:sz w:val="22"/>
+        </w:rPr>
+        <w:t>Flask</w:t>
+      </w:r>
+      <w:proofErr w:type="spellEnd"/>
+      <w:r>
+        <w:rPr>
+          <w:rFonts w:ascii="Arial" w:hAnsi="Arial" w:cs="Arial"/>
+          <w:sz w:val="22"/>
+        </w:rPr>
+        <w:t xml:space="preserve">. </w:t>
+      </w:r>
+      <w:proofErr w:type="spellStart"/>
+      <w:r>
+        <w:rPr>
+          <w:rFonts w:ascii="Arial" w:hAnsi="Arial" w:cs="Arial"/>
+          <w:sz w:val="22"/>
+        </w:rPr>
+        <w:t>PyCharm</w:t>
+      </w:r>
+      <w:proofErr w:type="spellEnd"/>
+      <w:r>
+        <w:rPr>
+          <w:rFonts w:ascii="Arial" w:hAnsi="Arial" w:cs="Arial"/>
+          <w:sz w:val="22"/>
+        </w:rPr>
+        <w:t xml:space="preserve"> está diseñado para mejorar la productividad de los desarrolladores de Python y optimizar el flujo de trabajo en proyectos de programación complejos aprendizaje</w:t>
       </w:r>
     </w:p>
     <w:p>
@@ -11366,10 +12281,12 @@
       <w:r>
         <w:t xml:space="preserve"> </w:t>
       </w:r>
+      <w:proofErr w:type="spellStart"/>
       <w:r>
         <w:t>Ultralytics</w:t>
       </w:r>
       <w:bookmarkEnd w:id="50"/>
+      <w:proofErr w:type="spellEnd"/>
     </w:p>
     <w:p>
       <w:pPr>
@@ -11379,12 +12296,85 @@
           <w:sz w:val="22"/>
         </w:rPr>
       </w:pPr>
-      <w:r>
-        <w:rPr>
-          <w:rFonts w:ascii="Arial" w:hAnsi="Arial" w:cs="Arial"/>
-          <w:sz w:val="22"/>
-        </w:rPr>
-        <w:t>Ultralytics es una compañía de software que se ha especializado en el desarrollo de soluciones avanzadas de visión por computadora, siendo su mayor contribución la serie de modelos YOLO (You Only Look Once), famosos por su capacidad de realizar detección de objetos en tiempo real con alta precisión. Fundada en 2014 por Glenn Jocher, la compañía ha revolucionado el campo de la inteligencia artificial al ofrecer versiones mejoradas y optimizadas de YOLO, como YOLOv5 y YOLOv8, que se caracterizan por su eficiencia, velocidad y facilidad de uso. Ultralytics facilita el desarrollo de aplicaciones de visión por computadora a través de herramientas accesibles y código abierto, apoyando tanto a investigadores como a desarrolladores en la implementación de estas soluciones en proyectos del mundo real.</w:t>
+      <w:proofErr w:type="spellStart"/>
+      <w:r>
+        <w:rPr>
+          <w:rFonts w:ascii="Arial" w:hAnsi="Arial" w:cs="Arial"/>
+          <w:sz w:val="22"/>
+        </w:rPr>
+        <w:t>Ultralytics</w:t>
+      </w:r>
+      <w:proofErr w:type="spellEnd"/>
+      <w:r>
+        <w:rPr>
+          <w:rFonts w:ascii="Arial" w:hAnsi="Arial" w:cs="Arial"/>
+          <w:sz w:val="22"/>
+        </w:rPr>
+        <w:t xml:space="preserve"> es una compañía de software que se ha especializado en el desarrollo de soluciones avanzadas de visión por computadora, siendo su mayor contribución la serie de modelos YOLO (</w:t>
+      </w:r>
+      <w:proofErr w:type="spellStart"/>
+      <w:r>
+        <w:rPr>
+          <w:rFonts w:ascii="Arial" w:hAnsi="Arial" w:cs="Arial"/>
+          <w:sz w:val="22"/>
+        </w:rPr>
+        <w:t>You</w:t>
+      </w:r>
+      <w:proofErr w:type="spellEnd"/>
+      <w:r>
+        <w:rPr>
+          <w:rFonts w:ascii="Arial" w:hAnsi="Arial" w:cs="Arial"/>
+          <w:sz w:val="22"/>
+        </w:rPr>
+        <w:t xml:space="preserve"> </w:t>
+      </w:r>
+      <w:proofErr w:type="spellStart"/>
+      <w:r>
+        <w:rPr>
+          <w:rFonts w:ascii="Arial" w:hAnsi="Arial" w:cs="Arial"/>
+          <w:sz w:val="22"/>
+        </w:rPr>
+        <w:t>Only</w:t>
+      </w:r>
+      <w:proofErr w:type="spellEnd"/>
+      <w:r>
+        <w:rPr>
+          <w:rFonts w:ascii="Arial" w:hAnsi="Arial" w:cs="Arial"/>
+          <w:sz w:val="22"/>
+        </w:rPr>
+        <w:t xml:space="preserve"> Look Once), famosos por su capacidad de realizar detección de objetos en tiempo real con alta precisión. Fundada en 2014 por Glenn </w:t>
+      </w:r>
+      <w:proofErr w:type="spellStart"/>
+      <w:r>
+        <w:rPr>
+          <w:rFonts w:ascii="Arial" w:hAnsi="Arial" w:cs="Arial"/>
+          <w:sz w:val="22"/>
+        </w:rPr>
+        <w:t>Jocher</w:t>
+      </w:r>
+      <w:proofErr w:type="spellEnd"/>
+      <w:r>
+        <w:rPr>
+          <w:rFonts w:ascii="Arial" w:hAnsi="Arial" w:cs="Arial"/>
+          <w:sz w:val="22"/>
+        </w:rPr>
+        <w:t xml:space="preserve">, la compañía ha revolucionado el campo de la inteligencia artificial al ofrecer versiones mejoradas y optimizadas de YOLO, como YOLOv5 y YOLOv8, que se caracterizan por su eficiencia, velocidad y facilidad de uso. </w:t>
+      </w:r>
+      <w:proofErr w:type="spellStart"/>
+      <w:r>
+        <w:rPr>
+          <w:rFonts w:ascii="Arial" w:hAnsi="Arial" w:cs="Arial"/>
+          <w:sz w:val="22"/>
+        </w:rPr>
+        <w:t>Ultralytics</w:t>
+      </w:r>
+      <w:proofErr w:type="spellEnd"/>
+      <w:r>
+        <w:rPr>
+          <w:rFonts w:ascii="Arial" w:hAnsi="Arial" w:cs="Arial"/>
+          <w:sz w:val="22"/>
+        </w:rPr>
+        <w:t xml:space="preserve"> facilita el desarrollo de aplicaciones de visión por computadora a través de herramientas accesibles y código abierto, apoyando tanto a investigadores como a desarrolladores en la implementación de estas soluciones en proyectos del mundo real.</w:t>
       </w:r>
       <w:sdt>
         <w:sdtPr>
@@ -11467,7 +12457,39 @@
           <w:rFonts w:ascii="Arial" w:hAnsi="Arial" w:cs="Arial"/>
           <w:sz w:val="22"/>
         </w:rPr>
-        <w:t xml:space="preserve">CUDA es una plataforma de computación paralela y modelo de programación desarrollado por NVIDIA que permite a los desarrolladores utilizar la potencia de las GPU (unidades de procesamiento gráfico) para realizar cálculos intensivos de manera más eficiente que con las CPU tradicionales. Introducido en 2007, CUDA está diseñado para aprovechar la arquitectura de las GPU y acelerar aplicaciones complejas en una variedad de campos, incluyendo inteligencia artificial, simulaciones científicas, procesamiento de imágenes y más. CUDA proporciona un entorno de desarrollo compatible con lenguajes como C, C++ y Python, facilitando la creación de algoritmos que ejecuten grandes cantidades de tareas en paralelo, mejorando drásticamente el rendimiento de ciertas aplicaciones, especialmente en deep learning </w:t>
+        <w:t xml:space="preserve">CUDA es una plataforma de computación paralela y modelo de programación desarrollado por NVIDIA que permite a los desarrolladores utilizar la potencia de las GPU (unidades de procesamiento gráfico) para realizar cálculos intensivos de manera más eficiente que con las CPU tradicionales. Introducido en 2007, CUDA está diseñado para aprovechar la arquitectura de las GPU y acelerar aplicaciones complejas en una variedad de campos, incluyendo inteligencia artificial, simulaciones científicas, procesamiento de imágenes y más. CUDA proporciona un entorno de desarrollo compatible con lenguajes como C, C++ y Python, facilitando la creación de algoritmos que ejecuten grandes cantidades de tareas en paralelo, mejorando drásticamente el rendimiento de ciertas aplicaciones, especialmente en </w:t>
+      </w:r>
+      <w:proofErr w:type="spellStart"/>
+      <w:r>
+        <w:rPr>
+          <w:rFonts w:ascii="Arial" w:hAnsi="Arial" w:cs="Arial"/>
+          <w:sz w:val="22"/>
+        </w:rPr>
+        <w:t>deep</w:t>
+      </w:r>
+      <w:proofErr w:type="spellEnd"/>
+      <w:r>
+        <w:rPr>
+          <w:rFonts w:ascii="Arial" w:hAnsi="Arial" w:cs="Arial"/>
+          <w:sz w:val="22"/>
+        </w:rPr>
+        <w:t xml:space="preserve"> </w:t>
+      </w:r>
+      <w:proofErr w:type="spellStart"/>
+      <w:r>
+        <w:rPr>
+          <w:rFonts w:ascii="Arial" w:hAnsi="Arial" w:cs="Arial"/>
+          <w:sz w:val="22"/>
+        </w:rPr>
+        <w:t>learning</w:t>
+      </w:r>
+      <w:proofErr w:type="spellEnd"/>
+      <w:r>
+        <w:rPr>
+          <w:rFonts w:ascii="Arial" w:hAnsi="Arial" w:cs="Arial"/>
+          <w:sz w:val="22"/>
+        </w:rPr>
+        <w:t xml:space="preserve"> </w:t>
       </w:r>
       <w:sdt>
         <w:sdtPr>
@@ -11525,9 +12547,14 @@
       </w:pPr>
       <w:bookmarkStart w:id="52" w:name="_Toc180161306"/>
       <w:r>
-        <w:t>2.5.7 Deep Learning</w:t>
+        <w:t xml:space="preserve">2.5.7 Deep </w:t>
+      </w:r>
+      <w:proofErr w:type="spellStart"/>
+      <w:r>
+        <w:t>Learning</w:t>
       </w:r>
       <w:bookmarkEnd w:id="52"/>
+      <w:proofErr w:type="spellEnd"/>
     </w:p>
     <w:p>
       <w:pPr>
@@ -11548,7 +12575,151 @@
           <w:rFonts w:ascii="Arial" w:hAnsi="Arial" w:cs="Arial"/>
           <w:sz w:val="22"/>
         </w:rPr>
-        <w:t>Deep Learning es una subdisciplina del machine learning que utiliza redes neuronales artificiales, particularmente redes neuronales profundas con múltiples capas, para modelar patrones y aprender representaciones a partir de grandes cantidades de datos. Inspirado en la estructura y funcionamiento del cerebro humano, el deep learning permite a las máquinas aprender de manera autónoma a partir de ejemplos, sin necesidad de reglas explícitas programadas. Esto lo hace particularmente efectivo en tareas complejas como la clasificación de imágenes, reconocimiento de voz, procesamiento de lenguaje natural, y conducción autónoma. Los avances en deep learning han sido posibles gracias a la disponibilidad de grandes volúmenes de datos (big data) y al incremento de la capacidad de procesamiento mediante GPUs y TPUs, herramientas fundamentales para entrenar estas redes.</w:t>
+        <w:t xml:space="preserve">Deep </w:t>
+      </w:r>
+      <w:proofErr w:type="spellStart"/>
+      <w:r>
+        <w:rPr>
+          <w:rFonts w:ascii="Arial" w:hAnsi="Arial" w:cs="Arial"/>
+          <w:sz w:val="22"/>
+        </w:rPr>
+        <w:t>Learning</w:t>
+      </w:r>
+      <w:proofErr w:type="spellEnd"/>
+      <w:r>
+        <w:rPr>
+          <w:rFonts w:ascii="Arial" w:hAnsi="Arial" w:cs="Arial"/>
+          <w:sz w:val="22"/>
+        </w:rPr>
+        <w:t xml:space="preserve"> es una subdisciplina del machine </w:t>
+      </w:r>
+      <w:proofErr w:type="spellStart"/>
+      <w:r>
+        <w:rPr>
+          <w:rFonts w:ascii="Arial" w:hAnsi="Arial" w:cs="Arial"/>
+          <w:sz w:val="22"/>
+        </w:rPr>
+        <w:t>learning</w:t>
+      </w:r>
+      <w:proofErr w:type="spellEnd"/>
+      <w:r>
+        <w:rPr>
+          <w:rFonts w:ascii="Arial" w:hAnsi="Arial" w:cs="Arial"/>
+          <w:sz w:val="22"/>
+        </w:rPr>
+        <w:t xml:space="preserve"> que utiliza redes neuronales artificiales, particularmente redes neuronales profundas con múltiples capas, para modelar patrones y aprender representaciones a partir de grandes cantidades de datos. Inspirado en la estructura y funcionamiento del cerebro humano, el </w:t>
+      </w:r>
+      <w:proofErr w:type="spellStart"/>
+      <w:r>
+        <w:rPr>
+          <w:rFonts w:ascii="Arial" w:hAnsi="Arial" w:cs="Arial"/>
+          <w:sz w:val="22"/>
+        </w:rPr>
+        <w:t>deep</w:t>
+      </w:r>
+      <w:proofErr w:type="spellEnd"/>
+      <w:r>
+        <w:rPr>
+          <w:rFonts w:ascii="Arial" w:hAnsi="Arial" w:cs="Arial"/>
+          <w:sz w:val="22"/>
+        </w:rPr>
+        <w:t xml:space="preserve"> </w:t>
+      </w:r>
+      <w:proofErr w:type="spellStart"/>
+      <w:r>
+        <w:rPr>
+          <w:rFonts w:ascii="Arial" w:hAnsi="Arial" w:cs="Arial"/>
+          <w:sz w:val="22"/>
+        </w:rPr>
+        <w:t>learning</w:t>
+      </w:r>
+      <w:proofErr w:type="spellEnd"/>
+      <w:r>
+        <w:rPr>
+          <w:rFonts w:ascii="Arial" w:hAnsi="Arial" w:cs="Arial"/>
+          <w:sz w:val="22"/>
+        </w:rPr>
+        <w:t xml:space="preserve"> permite a las máquinas aprender de manera autónoma a partir de ejemplos, sin necesidad de reglas explícitas programadas. Esto lo hace particularmente efectivo en tareas complejas como la clasificación de imágenes, reconocimiento de voz, procesamiento de lenguaje natural, y conducción autónoma. Los avances en </w:t>
+      </w:r>
+      <w:proofErr w:type="spellStart"/>
+      <w:r>
+        <w:rPr>
+          <w:rFonts w:ascii="Arial" w:hAnsi="Arial" w:cs="Arial"/>
+          <w:sz w:val="22"/>
+        </w:rPr>
+        <w:t>deep</w:t>
+      </w:r>
+      <w:proofErr w:type="spellEnd"/>
+      <w:r>
+        <w:rPr>
+          <w:rFonts w:ascii="Arial" w:hAnsi="Arial" w:cs="Arial"/>
+          <w:sz w:val="22"/>
+        </w:rPr>
+        <w:t xml:space="preserve"> </w:t>
+      </w:r>
+      <w:proofErr w:type="spellStart"/>
+      <w:r>
+        <w:rPr>
+          <w:rFonts w:ascii="Arial" w:hAnsi="Arial" w:cs="Arial"/>
+          <w:sz w:val="22"/>
+        </w:rPr>
+        <w:t>learning</w:t>
+      </w:r>
+      <w:proofErr w:type="spellEnd"/>
+      <w:r>
+        <w:rPr>
+          <w:rFonts w:ascii="Arial" w:hAnsi="Arial" w:cs="Arial"/>
+          <w:sz w:val="22"/>
+        </w:rPr>
+        <w:t xml:space="preserve"> han sido posibles gracias a la disponibilidad de grandes volúmenes de datos (</w:t>
+      </w:r>
+      <w:proofErr w:type="spellStart"/>
+      <w:r>
+        <w:rPr>
+          <w:rFonts w:ascii="Arial" w:hAnsi="Arial" w:cs="Arial"/>
+          <w:sz w:val="22"/>
+        </w:rPr>
+        <w:t>big</w:t>
+      </w:r>
+      <w:proofErr w:type="spellEnd"/>
+      <w:r>
+        <w:rPr>
+          <w:rFonts w:ascii="Arial" w:hAnsi="Arial" w:cs="Arial"/>
+          <w:sz w:val="22"/>
+        </w:rPr>
+        <w:t xml:space="preserve"> data) y al incremento de la capacidad de procesamiento mediante </w:t>
+      </w:r>
+      <w:proofErr w:type="spellStart"/>
+      <w:r>
+        <w:rPr>
+          <w:rFonts w:ascii="Arial" w:hAnsi="Arial" w:cs="Arial"/>
+          <w:sz w:val="22"/>
+        </w:rPr>
+        <w:t>GPUs</w:t>
+      </w:r>
+      <w:proofErr w:type="spellEnd"/>
+      <w:r>
+        <w:rPr>
+          <w:rFonts w:ascii="Arial" w:hAnsi="Arial" w:cs="Arial"/>
+          <w:sz w:val="22"/>
+        </w:rPr>
+        <w:t xml:space="preserve"> y </w:t>
+      </w:r>
+      <w:proofErr w:type="spellStart"/>
+      <w:r>
+        <w:rPr>
+          <w:rFonts w:ascii="Arial" w:hAnsi="Arial" w:cs="Arial"/>
+          <w:sz w:val="22"/>
+        </w:rPr>
+        <w:t>TPUs</w:t>
+      </w:r>
+      <w:proofErr w:type="spellEnd"/>
+      <w:r>
+        <w:rPr>
+          <w:rFonts w:ascii="Arial" w:hAnsi="Arial" w:cs="Arial"/>
+          <w:sz w:val="22"/>
+        </w:rPr>
+        <w:t>, herramientas fundamentales para entrenar estas redes.</w:t>
       </w:r>
       <w:r>
         <w:rPr>
@@ -11611,13 +12782,13 @@
       <w:pPr>
         <w:pStyle w:val="Ttulo2"/>
       </w:pPr>
-      <w:bookmarkStart w:id="53" w:name="_Toc169533008"/>
-      <w:bookmarkStart w:id="54" w:name="_Toc180161307"/>
+      <w:bookmarkStart w:id="53" w:name="_Toc180161307"/>
+      <w:bookmarkStart w:id="54" w:name="_Toc169533008"/>
       <w:r>
         <w:lastRenderedPageBreak/>
         <w:t>2.5.8 Open CV</w:t>
       </w:r>
-      <w:bookmarkEnd w:id="54"/>
+      <w:bookmarkEnd w:id="53"/>
     </w:p>
     <w:p>
       <w:pPr>
@@ -11632,17 +12803,147 @@
           <w:rFonts w:ascii="Arial" w:hAnsi="Arial" w:cs="Arial"/>
           <w:sz w:val="22"/>
         </w:rPr>
-        <w:t xml:space="preserve">Según el autor </w:t>
+        <w:t xml:space="preserve">Según el </w:t>
+      </w:r>
+      <w:proofErr w:type="gramStart"/>
+      <w:r>
+        <w:rPr>
+          <w:rFonts w:ascii="Arial" w:hAnsi="Arial" w:cs="Arial"/>
+          <w:sz w:val="22"/>
+        </w:rPr>
+        <w:t xml:space="preserve">autor </w:t>
       </w:r>
       <w:r>
         <w:t xml:space="preserve"> </w:t>
       </w:r>
-      <w:r>
-        <w:rPr>
-          <w:rFonts w:ascii="Arial" w:hAnsi="Arial" w:cs="Arial"/>
-          <w:sz w:val="22"/>
-        </w:rPr>
-        <w:t>OpenCV, que significa Open Source Computer Vision Library, es una biblioteca de código abierto que se utiliza principalmente para el procesamiento de imágenes y visión por computadora. Fue desarrollada inicialmente por Intel y ahora es mantenida por Willow Garage y Itseez. OpenCV proporciona herramientas para la captura, análisis y manipulación de imágenes y videos, y es ampliamente utilizada en aplicaciones de detección de objetos, reconocimiento facial, realidad aumentada, entre otros.</w:t>
+      <w:proofErr w:type="spellStart"/>
+      <w:r>
+        <w:rPr>
+          <w:rFonts w:ascii="Arial" w:hAnsi="Arial" w:cs="Arial"/>
+          <w:sz w:val="22"/>
+        </w:rPr>
+        <w:t>OpenCV</w:t>
+      </w:r>
+      <w:proofErr w:type="spellEnd"/>
+      <w:proofErr w:type="gramEnd"/>
+      <w:r>
+        <w:rPr>
+          <w:rFonts w:ascii="Arial" w:hAnsi="Arial" w:cs="Arial"/>
+          <w:sz w:val="22"/>
+        </w:rPr>
+        <w:t xml:space="preserve">, que significa Open </w:t>
+      </w:r>
+      <w:proofErr w:type="spellStart"/>
+      <w:r>
+        <w:rPr>
+          <w:rFonts w:ascii="Arial" w:hAnsi="Arial" w:cs="Arial"/>
+          <w:sz w:val="22"/>
+        </w:rPr>
+        <w:t>Source</w:t>
+      </w:r>
+      <w:proofErr w:type="spellEnd"/>
+      <w:r>
+        <w:rPr>
+          <w:rFonts w:ascii="Arial" w:hAnsi="Arial" w:cs="Arial"/>
+          <w:sz w:val="22"/>
+        </w:rPr>
+        <w:t xml:space="preserve"> </w:t>
+      </w:r>
+      <w:proofErr w:type="spellStart"/>
+      <w:r>
+        <w:rPr>
+          <w:rFonts w:ascii="Arial" w:hAnsi="Arial" w:cs="Arial"/>
+          <w:sz w:val="22"/>
+        </w:rPr>
+        <w:t>Computer</w:t>
+      </w:r>
+      <w:proofErr w:type="spellEnd"/>
+      <w:r>
+        <w:rPr>
+          <w:rFonts w:ascii="Arial" w:hAnsi="Arial" w:cs="Arial"/>
+          <w:sz w:val="22"/>
+        </w:rPr>
+        <w:t xml:space="preserve"> </w:t>
+      </w:r>
+      <w:proofErr w:type="spellStart"/>
+      <w:r>
+        <w:rPr>
+          <w:rFonts w:ascii="Arial" w:hAnsi="Arial" w:cs="Arial"/>
+          <w:sz w:val="22"/>
+        </w:rPr>
+        <w:t>Vision</w:t>
+      </w:r>
+      <w:proofErr w:type="spellEnd"/>
+      <w:r>
+        <w:rPr>
+          <w:rFonts w:ascii="Arial" w:hAnsi="Arial" w:cs="Arial"/>
+          <w:sz w:val="22"/>
+        </w:rPr>
+        <w:t xml:space="preserve"> Library, es una biblioteca de código abierto que se utiliza principalmente para el procesamiento de imágenes y visión por computadora. Fue desarrollada inicialmente por Intel y ahora es mantenida por </w:t>
+      </w:r>
+      <w:proofErr w:type="spellStart"/>
+      <w:r>
+        <w:rPr>
+          <w:rFonts w:ascii="Arial" w:hAnsi="Arial" w:cs="Arial"/>
+          <w:sz w:val="22"/>
+        </w:rPr>
+        <w:t>Willow</w:t>
+      </w:r>
+      <w:proofErr w:type="spellEnd"/>
+      <w:r>
+        <w:rPr>
+          <w:rFonts w:ascii="Arial" w:hAnsi="Arial" w:cs="Arial"/>
+          <w:sz w:val="22"/>
+        </w:rPr>
+        <w:t xml:space="preserve"> </w:t>
+      </w:r>
+      <w:proofErr w:type="spellStart"/>
+      <w:r>
+        <w:rPr>
+          <w:rFonts w:ascii="Arial" w:hAnsi="Arial" w:cs="Arial"/>
+          <w:sz w:val="22"/>
+        </w:rPr>
+        <w:t>Garage</w:t>
+      </w:r>
+      <w:proofErr w:type="spellEnd"/>
+      <w:r>
+        <w:rPr>
+          <w:rFonts w:ascii="Arial" w:hAnsi="Arial" w:cs="Arial"/>
+          <w:sz w:val="22"/>
+        </w:rPr>
+        <w:t xml:space="preserve"> y </w:t>
+      </w:r>
+      <w:proofErr w:type="spellStart"/>
+      <w:r>
+        <w:rPr>
+          <w:rFonts w:ascii="Arial" w:hAnsi="Arial" w:cs="Arial"/>
+          <w:sz w:val="22"/>
+        </w:rPr>
+        <w:t>Itseez</w:t>
+      </w:r>
+      <w:proofErr w:type="spellEnd"/>
+      <w:r>
+        <w:rPr>
+          <w:rFonts w:ascii="Arial" w:hAnsi="Arial" w:cs="Arial"/>
+          <w:sz w:val="22"/>
+        </w:rPr>
+        <w:t xml:space="preserve">. </w:t>
+      </w:r>
+      <w:proofErr w:type="spellStart"/>
+      <w:r>
+        <w:rPr>
+          <w:rFonts w:ascii="Arial" w:hAnsi="Arial" w:cs="Arial"/>
+          <w:sz w:val="22"/>
+        </w:rPr>
+        <w:t>OpenCV</w:t>
+      </w:r>
+      <w:proofErr w:type="spellEnd"/>
+      <w:r>
+        <w:rPr>
+          <w:rFonts w:ascii="Arial" w:hAnsi="Arial" w:cs="Arial"/>
+          <w:sz w:val="22"/>
+        </w:rPr>
+        <w:t xml:space="preserve"> proporciona herramientas para la captura, análisis y manipulación de imágenes y videos, y es ampliamente utilizada en aplicaciones de detección de objetos, reconocimiento facial, realidad aumentada, entre otros.</w:t>
       </w:r>
       <w:sdt>
         <w:sdtPr>
@@ -11772,7 +13073,7 @@
       <w:r>
         <w:t>3 ELEMENTOS ELECTRONICOS PARA EL PROYECTO</w:t>
       </w:r>
-      <w:bookmarkEnd w:id="53"/>
+      <w:bookmarkEnd w:id="54"/>
       <w:bookmarkEnd w:id="56"/>
     </w:p>
     <w:p>
@@ -11877,7 +13178,23 @@
           <w:rFonts w:ascii="Arial" w:hAnsi="Arial" w:cs="Arial"/>
           <w:sz w:val="22"/>
         </w:rPr>
-        <w:t>Arduino Board: Un microcontrolador como Arduino Uno, Arduino Mega o Arduino Nano para controlar y programar el prototipo electrónico que abre y cierra los contenedores de residuos.</w:t>
+        <w:t xml:space="preserve">Arduino </w:t>
+      </w:r>
+      <w:proofErr w:type="spellStart"/>
+      <w:r>
+        <w:rPr>
+          <w:rFonts w:ascii="Arial" w:hAnsi="Arial" w:cs="Arial"/>
+          <w:sz w:val="22"/>
+        </w:rPr>
+        <w:t>Board</w:t>
+      </w:r>
+      <w:proofErr w:type="spellEnd"/>
+      <w:r>
+        <w:rPr>
+          <w:rFonts w:ascii="Arial" w:hAnsi="Arial" w:cs="Arial"/>
+          <w:sz w:val="22"/>
+        </w:rPr>
+        <w:t>: Un microcontrolador como Arduino Uno, Arduino Mega o Arduino Nano para controlar y programar el prototipo electrónico que abre y cierra los contenedores de residuos.</w:t>
       </w:r>
     </w:p>
     <w:p>
@@ -11944,7 +13261,39 @@
           <w:rFonts w:ascii="Arial" w:hAnsi="Arial" w:cs="Arial"/>
           <w:sz w:val="22"/>
         </w:rPr>
-        <w:t>Componentes de Interfaz: Componentes como botones, LEDs y displays para proporcionar una interfaz de usuario fácil de usar y visualizar los resultados del clasificador de residuos.</w:t>
+        <w:t xml:space="preserve">Componentes de Interfaz: Componentes como botones, </w:t>
+      </w:r>
+      <w:proofErr w:type="spellStart"/>
+      <w:r>
+        <w:rPr>
+          <w:rFonts w:ascii="Arial" w:hAnsi="Arial" w:cs="Arial"/>
+          <w:sz w:val="22"/>
+        </w:rPr>
+        <w:t>LEDs</w:t>
+      </w:r>
+      <w:proofErr w:type="spellEnd"/>
+      <w:r>
+        <w:rPr>
+          <w:rFonts w:ascii="Arial" w:hAnsi="Arial" w:cs="Arial"/>
+          <w:sz w:val="22"/>
+        </w:rPr>
+        <w:t xml:space="preserve"> y </w:t>
+      </w:r>
+      <w:proofErr w:type="spellStart"/>
+      <w:r>
+        <w:rPr>
+          <w:rFonts w:ascii="Arial" w:hAnsi="Arial" w:cs="Arial"/>
+          <w:sz w:val="22"/>
+        </w:rPr>
+        <w:t>displays</w:t>
+      </w:r>
+      <w:proofErr w:type="spellEnd"/>
+      <w:r>
+        <w:rPr>
+          <w:rFonts w:ascii="Arial" w:hAnsi="Arial" w:cs="Arial"/>
+          <w:sz w:val="22"/>
+        </w:rPr>
+        <w:t xml:space="preserve"> para proporcionar una interfaz de usuario fácil de usar y visualizar los resultados del clasificador de residuos.</w:t>
       </w:r>
     </w:p>
     <w:p>
@@ -12028,7 +13377,39 @@
           <w:rFonts w:ascii="Arial" w:hAnsi="Arial" w:cs="Arial"/>
           <w:sz w:val="22"/>
         </w:rPr>
-        <w:t xml:space="preserve">Red neuronal: Una red neuronal como TensorFlow o PyTorch para entrenar y ejecutar el clasificador de residuos con inteligencia artificial. </w:t>
+        <w:t xml:space="preserve">Red neuronal: Una red neuronal como </w:t>
+      </w:r>
+      <w:proofErr w:type="spellStart"/>
+      <w:r>
+        <w:rPr>
+          <w:rFonts w:ascii="Arial" w:hAnsi="Arial" w:cs="Arial"/>
+          <w:sz w:val="22"/>
+        </w:rPr>
+        <w:t>TensorFlow</w:t>
+      </w:r>
+      <w:proofErr w:type="spellEnd"/>
+      <w:r>
+        <w:rPr>
+          <w:rFonts w:ascii="Arial" w:hAnsi="Arial" w:cs="Arial"/>
+          <w:sz w:val="22"/>
+        </w:rPr>
+        <w:t xml:space="preserve"> o </w:t>
+      </w:r>
+      <w:proofErr w:type="spellStart"/>
+      <w:r>
+        <w:rPr>
+          <w:rFonts w:ascii="Arial" w:hAnsi="Arial" w:cs="Arial"/>
+          <w:sz w:val="22"/>
+        </w:rPr>
+        <w:t>PyTorch</w:t>
+      </w:r>
+      <w:proofErr w:type="spellEnd"/>
+      <w:r>
+        <w:rPr>
+          <w:rFonts w:ascii="Arial" w:hAnsi="Arial" w:cs="Arial"/>
+          <w:sz w:val="22"/>
+        </w:rPr>
+        <w:t xml:space="preserve"> para entrenar y ejecutar el clasificador de residuos con inteligencia artificial. </w:t>
       </w:r>
     </w:p>
     <w:p>
@@ -12133,7 +13514,7 @@
         </w:rPr>
         <w:t>PROPUESTA DE INNOVACIÓN O SOLUCIÓN DEL PROBLEMA</w:t>
       </w:r>
-      <w:bookmarkEnd w:id="38"/>
+      <w:bookmarkEnd w:id="39"/>
     </w:p>
     <w:p>
       <w:pPr>
@@ -13744,8 +15125,8 @@
           <w:szCs w:val="16"/>
         </w:rPr>
       </w:pPr>
-      <w:bookmarkStart w:id="71" w:name="_Hlk176247002"/>
-      <w:bookmarkStart w:id="72" w:name="_Toc180161318"/>
+      <w:bookmarkStart w:id="71" w:name="_Toc180161318"/>
+      <w:bookmarkStart w:id="72" w:name="_Hlk176247002"/>
       <w:r>
         <w:t>3.2.4</w:t>
       </w:r>
@@ -13760,9 +15141,9 @@
         </w:rPr>
         <w:t>Captura de imágenes en tiempo real</w:t>
       </w:r>
-      <w:bookmarkEnd w:id="72"/>
-    </w:p>
-    <w:bookmarkEnd w:id="71"/>
+      <w:bookmarkEnd w:id="71"/>
+    </w:p>
+    <w:bookmarkEnd w:id="72"/>
     <w:p/>
     <w:p>
       <w:pPr>
@@ -13904,8 +15285,8 @@
       <w:pPr>
         <w:pStyle w:val="Ttulo2"/>
       </w:pPr>
-      <w:bookmarkStart w:id="74" w:name="_Hlk176247031"/>
-      <w:bookmarkStart w:id="75" w:name="_Toc180161319"/>
+      <w:bookmarkStart w:id="74" w:name="_Toc180161319"/>
+      <w:bookmarkStart w:id="75" w:name="_Hlk176247031"/>
       <w:r>
         <w:lastRenderedPageBreak/>
         <w:t xml:space="preserve">3.2.5 </w:t>
@@ -13913,7 +15294,7 @@
       <w:r>
         <w:t>Entrenamiento y actualización del modelo de IA</w:t>
       </w:r>
-      <w:bookmarkEnd w:id="75"/>
+      <w:bookmarkEnd w:id="74"/>
     </w:p>
     <w:p>
       <w:pPr>
@@ -13927,7 +15308,7 @@
         </w:rPr>
       </w:pPr>
       <w:bookmarkStart w:id="76" w:name="_Toc180161349"/>
-      <w:bookmarkEnd w:id="74"/>
+      <w:bookmarkEnd w:id="75"/>
       <w:r>
         <w:rPr>
           <w:rFonts w:ascii="Arial" w:hAnsi="Arial" w:cs="Arial"/>
@@ -15534,10 +16915,10 @@
           <w:noProof/>
         </w:rPr>
         <w:drawing>
-          <wp:inline distT="0" distB="0" distL="0" distR="0" wp14:anchorId="27E1ED42" wp14:editId="7489A278">
-            <wp:extent cx="5431790" cy="3107055"/>
-            <wp:effectExtent l="0" t="0" r="0" b="0"/>
-            <wp:docPr id="3" name="Imagen 3"/>
+          <wp:inline distT="0" distB="0" distL="0" distR="0" wp14:anchorId="34B154D7" wp14:editId="171484AD">
+            <wp:extent cx="5428615" cy="3048000"/>
+            <wp:effectExtent l="0" t="0" r="635" b="0"/>
+            <wp:docPr id="8" name="Imagen 8"/>
             <wp:cNvGraphicFramePr>
               <a:graphicFrameLocks xmlns:a="http://schemas.openxmlformats.org/drawingml/2006/main" noChangeAspect="1"/>
             </wp:cNvGraphicFramePr>
@@ -15545,7 +16926,7 @@
               <a:graphicData uri="http://schemas.openxmlformats.org/drawingml/2006/picture">
                 <pic:pic xmlns:pic="http://schemas.openxmlformats.org/drawingml/2006/picture">
                   <pic:nvPicPr>
-                    <pic:cNvPr id="0" name="Picture 3"/>
+                    <pic:cNvPr id="0" name="Picture 1"/>
                     <pic:cNvPicPr>
                       <a:picLocks noChangeAspect="1" noChangeArrowheads="1"/>
                     </pic:cNvPicPr>
@@ -15566,7 +16947,7 @@
                   <pic:spPr bwMode="auto">
                     <a:xfrm>
                       <a:off x="0" y="0"/>
-                      <a:ext cx="5431790" cy="3107055"/>
+                      <a:ext cx="5428615" cy="3048000"/>
                     </a:xfrm>
                     <a:prstGeom prst="rect">
                       <a:avLst/>
@@ -15638,7 +17019,25 @@
           <w:sz w:val="22"/>
           <w:szCs w:val="20"/>
         </w:rPr>
-        <w:t xml:space="preserve"> del proyecto y como estos interactúan entre si().</w:t>
+        <w:t xml:space="preserve"> del proyecto y como estos interactúan entre </w:t>
+      </w:r>
+      <w:proofErr w:type="gramStart"/>
+      <w:r>
+        <w:rPr>
+          <w:rFonts w:ascii="Arial" w:hAnsi="Arial" w:cs="Arial"/>
+          <w:sz w:val="22"/>
+          <w:szCs w:val="20"/>
+        </w:rPr>
+        <w:t>si(</w:t>
+      </w:r>
+      <w:proofErr w:type="gramEnd"/>
+      <w:r>
+        <w:rPr>
+          <w:rFonts w:ascii="Arial" w:hAnsi="Arial" w:cs="Arial"/>
+          <w:sz w:val="22"/>
+          <w:szCs w:val="20"/>
+        </w:rPr>
+        <w:t>).</w:t>
       </w:r>
     </w:p>
     <w:p>
@@ -15802,7 +17201,25 @@
           <w:sz w:val="22"/>
           <w:szCs w:val="20"/>
         </w:rPr>
-        <w:t>La interfaz gráfica del sistema fue desarrollada utilizando Tkinter en el entorno de programación Python. Se optó por este enfoque debido a su simplicidad y compatibilidad con múltiples plataformas, lo que facilitó el diseño de una interfaz intuitiva y funcional para la interacción con el sistema de clasificación de residuos. La interfaz permitió a los usuarios visualizar los resultados de la clasificación en tiempo real y acceder a funciones como la generación de reportes y el control de los contenedores automatizados.</w:t>
+        <w:t xml:space="preserve">La interfaz gráfica del sistema fue desarrollada utilizando </w:t>
+      </w:r>
+      <w:proofErr w:type="spellStart"/>
+      <w:r>
+        <w:rPr>
+          <w:rFonts w:ascii="Arial" w:hAnsi="Arial" w:cs="Arial"/>
+          <w:sz w:val="22"/>
+          <w:szCs w:val="20"/>
+        </w:rPr>
+        <w:t>Tkinter</w:t>
+      </w:r>
+      <w:proofErr w:type="spellEnd"/>
+      <w:r>
+        <w:rPr>
+          <w:rFonts w:ascii="Arial" w:hAnsi="Arial" w:cs="Arial"/>
+          <w:sz w:val="22"/>
+          <w:szCs w:val="20"/>
+        </w:rPr>
+        <w:t xml:space="preserve"> en el entorno de programación Python. Se optó por este enfoque debido a su simplicidad y compatibilidad con múltiples plataformas, lo que facilitó el diseño de una interfaz intuitiva y funcional para la interacción con el sistema de clasificación de residuos. La interfaz permitió a los usuarios visualizar los resultados de la clasificación en tiempo real y acceder a funciones como la generación de reportes y el control de los contenedores automatizados.</w:t>
       </w:r>
     </w:p>
     <w:p>
@@ -16084,7 +17501,21 @@
         <w:rPr>
           <w:rFonts w:cs="Arial"/>
         </w:rPr>
-        <w:t>5 Pruebas de Sistema</w:t>
+        <w:t xml:space="preserve">5 </w:t>
+      </w:r>
+      <w:proofErr w:type="gramStart"/>
+      <w:r>
+        <w:rPr>
+          <w:rFonts w:cs="Arial"/>
+        </w:rPr>
+        <w:t>Pruebas</w:t>
+      </w:r>
+      <w:proofErr w:type="gramEnd"/>
+      <w:r>
+        <w:rPr>
+          <w:rFonts w:cs="Arial"/>
+        </w:rPr>
+        <w:t xml:space="preserve"> de Sistema</w:t>
       </w:r>
       <w:bookmarkEnd w:id="100"/>
     </w:p>
@@ -16308,7 +17739,25 @@
           <w:sz w:val="22"/>
           <w:szCs w:val="20"/>
         </w:rPr>
-        <w:t xml:space="preserve"> MODIFICAR CON LA VALIDACION QUE SE HACE CUANCLSIFICAMOS UN PLATANO  SE VALIDA COMO ORGANICO ASI SUCESIVAMENTE</w:t>
+        <w:t xml:space="preserve"> MODIFICAR CON LA VALIDACION QUE SE HACE CUANCLSIFICAMOS UN </w:t>
+      </w:r>
+      <w:proofErr w:type="gramStart"/>
+      <w:r>
+        <w:rPr>
+          <w:rFonts w:ascii="Arial" w:hAnsi="Arial" w:cs="Arial"/>
+          <w:sz w:val="22"/>
+          <w:szCs w:val="20"/>
+        </w:rPr>
+        <w:t>PLATANO  SE</w:t>
+      </w:r>
+      <w:proofErr w:type="gramEnd"/>
+      <w:r>
+        <w:rPr>
+          <w:rFonts w:ascii="Arial" w:hAnsi="Arial" w:cs="Arial"/>
+          <w:sz w:val="22"/>
+          <w:szCs w:val="20"/>
+        </w:rPr>
+        <w:t xml:space="preserve"> VALIDA COMO ORGANICO ASI SUCESIVAMENTE</w:t>
       </w:r>
     </w:p>
     <w:p>
@@ -17045,7 +18494,43 @@
           <w:sz w:val="22"/>
           <w:lang w:val="es-ES"/>
         </w:rPr>
-        <w:t>Implementar un algoritmo de clasificación de objetos basado en técnicas de machine learning: El algoritmo de machine learning fue implementado exitosamente, permitiendo la identificación y clasificación precisa de residuos en las categorías de plástico, papel y orgánico. La integración del modelo con la visión artificial facilitó una clasificación automática y en tiempo real de los objetos, lo que permitió un funcionamiento eficaz del sistema.</w:t>
+        <w:t xml:space="preserve">Implementar un algoritmo de clasificación de objetos basado en técnicas de machine </w:t>
+      </w:r>
+      <w:proofErr w:type="spellStart"/>
+      <w:r>
+        <w:rPr>
+          <w:rFonts w:ascii="Arial" w:hAnsi="Arial" w:cs="Arial"/>
+          <w:sz w:val="22"/>
+          <w:lang w:val="es-ES"/>
+        </w:rPr>
+        <w:t>learning</w:t>
+      </w:r>
+      <w:proofErr w:type="spellEnd"/>
+      <w:r>
+        <w:rPr>
+          <w:rFonts w:ascii="Arial" w:hAnsi="Arial" w:cs="Arial"/>
+          <w:sz w:val="22"/>
+          <w:lang w:val="es-ES"/>
+        </w:rPr>
+        <w:t xml:space="preserve">: El algoritmo de machine </w:t>
+      </w:r>
+      <w:proofErr w:type="spellStart"/>
+      <w:r>
+        <w:rPr>
+          <w:rFonts w:ascii="Arial" w:hAnsi="Arial" w:cs="Arial"/>
+          <w:sz w:val="22"/>
+          <w:lang w:val="es-ES"/>
+        </w:rPr>
+        <w:t>learning</w:t>
+      </w:r>
+      <w:proofErr w:type="spellEnd"/>
+      <w:r>
+        <w:rPr>
+          <w:rFonts w:ascii="Arial" w:hAnsi="Arial" w:cs="Arial"/>
+          <w:sz w:val="22"/>
+          <w:lang w:val="es-ES"/>
+        </w:rPr>
+        <w:t xml:space="preserve"> fue implementado exitosamente, permitiendo la identificación y clasificación precisa de residuos en las categorías de plástico, papel y orgánico. La integración del modelo con la visión artificial facilitó una clasificación automática y en tiempo real de los objetos, lo que permitió un funcionamiento eficaz del sistema.</w:t>
       </w:r>
     </w:p>
     <w:p>
@@ -18797,14 +20282,27 @@
       <w:r>
         <w:t xml:space="preserve">igura </w:t>
       </w:r>
-      <w:fldSimple w:instr=" SEQ FIGURA_ \* ARABIC ">
-        <w:r>
-          <w:rPr>
-            <w:noProof/>
-          </w:rPr>
-          <w:t>15</w:t>
-        </w:r>
-      </w:fldSimple>
+      <w:r>
+        <w:fldChar w:fldCharType="begin"/>
+      </w:r>
+      <w:r>
+        <w:instrText xml:space="preserve"> SEQ FIGURA_ \* ARABIC </w:instrText>
+      </w:r>
+      <w:r>
+        <w:fldChar w:fldCharType="separate"/>
+      </w:r>
+      <w:r>
+        <w:rPr>
+          <w:noProof/>
+        </w:rPr>
+        <w:t>15</w:t>
+      </w:r>
+      <w:r>
+        <w:rPr>
+          <w:noProof/>
+        </w:rPr>
+        <w:fldChar w:fldCharType="end"/>
+      </w:r>
       <w:r>
         <w:t>.Cronograma</w:t>
       </w:r>

</xml_diff>